<commit_message>
Blitter - initial archive
</commit_message>
<xml_diff>
--- a/video/trunk/docs/rtfSpriteController.docx
+++ b/video/trunk/docs/rtfSpriteController.docx
@@ -66,7 +66,7 @@
           <w:r>
             <w:fldChar w:fldCharType="separate"/>
           </w:r>
-          <w:hyperlink w:anchor="_Toc347577291" w:history="1">
+          <w:hyperlink w:anchor="_Toc419456354" w:history="1">
             <w:r>
               <w:rPr>
                 <w:rStyle w:val="Hyperlink"/>
@@ -93,7 +93,7 @@
                 <w:noProof/>
                 <w:webHidden/>
               </w:rPr>
-              <w:instrText xml:space="preserve"> PAGEREF _Toc347577291 \h </w:instrText>
+              <w:instrText xml:space="preserve"> PAGEREF _Toc419456354 \h </w:instrText>
             </w:r>
             <w:r>
               <w:rPr>
@@ -136,7 +136,7 @@
               <w:lang w:eastAsia="en-CA"/>
             </w:rPr>
           </w:pPr>
-          <w:hyperlink w:anchor="_Toc347577292" w:history="1">
+          <w:hyperlink w:anchor="_Toc419456355" w:history="1">
             <w:r>
               <w:rPr>
                 <w:rStyle w:val="Hyperlink"/>
@@ -163,7 +163,7 @@
                 <w:noProof/>
                 <w:webHidden/>
               </w:rPr>
-              <w:instrText xml:space="preserve"> PAGEREF _Toc347577292 \h </w:instrText>
+              <w:instrText xml:space="preserve"> PAGEREF _Toc419456355 \h </w:instrText>
             </w:r>
             <w:r>
               <w:rPr>
@@ -206,7 +206,7 @@
               <w:lang w:eastAsia="en-CA"/>
             </w:rPr>
           </w:pPr>
-          <w:hyperlink w:anchor="_Toc347577293" w:history="1">
+          <w:hyperlink w:anchor="_Toc419456356" w:history="1">
             <w:r>
               <w:rPr>
                 <w:rStyle w:val="Hyperlink"/>
@@ -233,7 +233,7 @@
                 <w:noProof/>
                 <w:webHidden/>
               </w:rPr>
-              <w:instrText xml:space="preserve"> PAGEREF _Toc347577293 \h </w:instrText>
+              <w:instrText xml:space="preserve"> PAGEREF _Toc419456356 \h </w:instrText>
             </w:r>
             <w:r>
               <w:rPr>
@@ -276,7 +276,7 @@
               <w:lang w:eastAsia="en-CA"/>
             </w:rPr>
           </w:pPr>
-          <w:hyperlink w:anchor="_Toc347577294" w:history="1">
+          <w:hyperlink w:anchor="_Toc419456357" w:history="1">
             <w:r>
               <w:rPr>
                 <w:rStyle w:val="Hyperlink"/>
@@ -303,7 +303,7 @@
                 <w:noProof/>
                 <w:webHidden/>
               </w:rPr>
-              <w:instrText xml:space="preserve"> PAGEREF _Toc347577294 \h </w:instrText>
+              <w:instrText xml:space="preserve"> PAGEREF _Toc419456357 \h </w:instrText>
             </w:r>
             <w:r>
               <w:rPr>
@@ -346,7 +346,7 @@
               <w:lang w:eastAsia="en-CA"/>
             </w:rPr>
           </w:pPr>
-          <w:hyperlink w:anchor="_Toc347577295" w:history="1">
+          <w:hyperlink w:anchor="_Toc419456358" w:history="1">
             <w:r>
               <w:rPr>
                 <w:rStyle w:val="Hyperlink"/>
@@ -373,7 +373,7 @@
                 <w:noProof/>
                 <w:webHidden/>
               </w:rPr>
-              <w:instrText xml:space="preserve"> PAGEREF _Toc347577295 \h </w:instrText>
+              <w:instrText xml:space="preserve"> PAGEREF _Toc419456358 \h </w:instrText>
             </w:r>
             <w:r>
               <w:rPr>
@@ -416,7 +416,7 @@
               <w:lang w:eastAsia="en-CA"/>
             </w:rPr>
           </w:pPr>
-          <w:hyperlink w:anchor="_Toc347577296" w:history="1">
+          <w:hyperlink w:anchor="_Toc419456359" w:history="1">
             <w:r>
               <w:rPr>
                 <w:rStyle w:val="Hyperlink"/>
@@ -445,7 +445,7 @@
                 <w:noProof/>
                 <w:webHidden/>
               </w:rPr>
-              <w:instrText xml:space="preserve"> PAGEREF _Toc347577296 \h </w:instrText>
+              <w:instrText xml:space="preserve"> PAGEREF _Toc419456359 \h </w:instrText>
             </w:r>
             <w:r>
               <w:rPr>
@@ -488,7 +488,7 @@
               <w:lang w:eastAsia="en-CA"/>
             </w:rPr>
           </w:pPr>
-          <w:hyperlink w:anchor="_Toc347577297" w:history="1">
+          <w:hyperlink w:anchor="_Toc419456360" w:history="1">
             <w:r>
               <w:rPr>
                 <w:rStyle w:val="Hyperlink"/>
@@ -515,7 +515,7 @@
                 <w:noProof/>
                 <w:webHidden/>
               </w:rPr>
-              <w:instrText xml:space="preserve"> PAGEREF _Toc347577297 \h </w:instrText>
+              <w:instrText xml:space="preserve"> PAGEREF _Toc419456360 \h </w:instrText>
             </w:r>
             <w:r>
               <w:rPr>
@@ -558,7 +558,7 @@
               <w:lang w:eastAsia="en-CA"/>
             </w:rPr>
           </w:pPr>
-          <w:hyperlink w:anchor="_Toc347577298" w:history="1">
+          <w:hyperlink w:anchor="_Toc419456361" w:history="1">
             <w:r>
               <w:rPr>
                 <w:rStyle w:val="Hyperlink"/>
@@ -585,7 +585,7 @@
                 <w:noProof/>
                 <w:webHidden/>
               </w:rPr>
-              <w:instrText xml:space="preserve"> PAGEREF _Toc347577298 \h </w:instrText>
+              <w:instrText xml:space="preserve"> PAGEREF _Toc419456361 \h </w:instrText>
             </w:r>
             <w:r>
               <w:rPr>
@@ -628,7 +628,7 @@
               <w:lang w:eastAsia="en-CA"/>
             </w:rPr>
           </w:pPr>
-          <w:hyperlink w:anchor="_Toc347577299" w:history="1">
+          <w:hyperlink w:anchor="_Toc419456362" w:history="1">
             <w:r>
               <w:rPr>
                 <w:rStyle w:val="Hyperlink"/>
@@ -655,7 +655,7 @@
                 <w:noProof/>
                 <w:webHidden/>
               </w:rPr>
-              <w:instrText xml:space="preserve"> PAGEREF _Toc347577299 \h </w:instrText>
+              <w:instrText xml:space="preserve"> PAGEREF _Toc419456362 \h </w:instrText>
             </w:r>
             <w:r>
               <w:rPr>
@@ -698,7 +698,7 @@
               <w:lang w:eastAsia="en-CA"/>
             </w:rPr>
           </w:pPr>
-          <w:hyperlink w:anchor="_Toc347577300" w:history="1">
+          <w:hyperlink w:anchor="_Toc419456363" w:history="1">
             <w:r>
               <w:rPr>
                 <w:rStyle w:val="Hyperlink"/>
@@ -725,7 +725,7 @@
                 <w:noProof/>
                 <w:webHidden/>
               </w:rPr>
-              <w:instrText xml:space="preserve"> PAGEREF _Toc347577300 \h </w:instrText>
+              <w:instrText xml:space="preserve"> PAGEREF _Toc419456363 \h </w:instrText>
             </w:r>
             <w:r>
               <w:rPr>
@@ -768,7 +768,7 @@
               <w:lang w:eastAsia="en-CA"/>
             </w:rPr>
           </w:pPr>
-          <w:hyperlink w:anchor="_Toc347577301" w:history="1">
+          <w:hyperlink w:anchor="_Toc419456364" w:history="1">
             <w:r>
               <w:rPr>
                 <w:rStyle w:val="Hyperlink"/>
@@ -795,7 +795,7 @@
                 <w:noProof/>
                 <w:webHidden/>
               </w:rPr>
-              <w:instrText xml:space="preserve"> PAGEREF _Toc347577301 \h </w:instrText>
+              <w:instrText xml:space="preserve"> PAGEREF _Toc419456364 \h </w:instrText>
             </w:r>
             <w:r>
               <w:rPr>
@@ -838,7 +838,7 @@
               <w:lang w:eastAsia="en-CA"/>
             </w:rPr>
           </w:pPr>
-          <w:hyperlink w:anchor="_Toc347577302" w:history="1">
+          <w:hyperlink w:anchor="_Toc419456365" w:history="1">
             <w:r>
               <w:rPr>
                 <w:rStyle w:val="Hyperlink"/>
@@ -865,7 +865,7 @@
                 <w:noProof/>
                 <w:webHidden/>
               </w:rPr>
-              <w:instrText xml:space="preserve"> PAGEREF _Toc347577302 \h </w:instrText>
+              <w:instrText xml:space="preserve"> PAGEREF _Toc419456365 \h </w:instrText>
             </w:r>
             <w:r>
               <w:rPr>
@@ -908,7 +908,7 @@
               <w:lang w:eastAsia="en-CA"/>
             </w:rPr>
           </w:pPr>
-          <w:hyperlink w:anchor="_Toc347577303" w:history="1">
+          <w:hyperlink w:anchor="_Toc419456366" w:history="1">
             <w:r>
               <w:rPr>
                 <w:rStyle w:val="Hyperlink"/>
@@ -935,7 +935,7 @@
                 <w:noProof/>
                 <w:webHidden/>
               </w:rPr>
-              <w:instrText xml:space="preserve"> PAGEREF _Toc347577303 \h </w:instrText>
+              <w:instrText xml:space="preserve"> PAGEREF _Toc419456366 \h </w:instrText>
             </w:r>
             <w:r>
               <w:rPr>
@@ -978,7 +978,7 @@
               <w:lang w:eastAsia="en-CA"/>
             </w:rPr>
           </w:pPr>
-          <w:hyperlink w:anchor="_Toc347577304" w:history="1">
+          <w:hyperlink w:anchor="_Toc419456367" w:history="1">
             <w:r>
               <w:rPr>
                 <w:rStyle w:val="Hyperlink"/>
@@ -1005,7 +1005,7 @@
                 <w:noProof/>
                 <w:webHidden/>
               </w:rPr>
-              <w:instrText xml:space="preserve"> PAGEREF _Toc347577304 \h </w:instrText>
+              <w:instrText xml:space="preserve"> PAGEREF _Toc419456367 \h </w:instrText>
             </w:r>
             <w:r>
               <w:rPr>
@@ -1048,7 +1048,7 @@
               <w:lang w:eastAsia="en-CA"/>
             </w:rPr>
           </w:pPr>
-          <w:hyperlink w:anchor="_Toc347577305" w:history="1">
+          <w:hyperlink w:anchor="_Toc419456368" w:history="1">
             <w:r>
               <w:rPr>
                 <w:rStyle w:val="Hyperlink"/>
@@ -1075,7 +1075,7 @@
                 <w:noProof/>
                 <w:webHidden/>
               </w:rPr>
-              <w:instrText xml:space="preserve"> PAGEREF _Toc347577305 \h </w:instrText>
+              <w:instrText xml:space="preserve"> PAGEREF _Toc419456368 \h </w:instrText>
             </w:r>
             <w:r>
               <w:rPr>
@@ -1118,7 +1118,7 @@
               <w:lang w:eastAsia="en-CA"/>
             </w:rPr>
           </w:pPr>
-          <w:hyperlink w:anchor="_Toc347577306" w:history="1">
+          <w:hyperlink w:anchor="_Toc419456369" w:history="1">
             <w:r>
               <w:rPr>
                 <w:rStyle w:val="Hyperlink"/>
@@ -1145,7 +1145,7 @@
                 <w:noProof/>
                 <w:webHidden/>
               </w:rPr>
-              <w:instrText xml:space="preserve"> PAGEREF _Toc347577306 \h </w:instrText>
+              <w:instrText xml:space="preserve"> PAGEREF _Toc419456369 \h </w:instrText>
             </w:r>
             <w:r>
               <w:rPr>
@@ -1188,7 +1188,7 @@
               <w:lang w:eastAsia="en-CA"/>
             </w:rPr>
           </w:pPr>
-          <w:hyperlink w:anchor="_Toc347577307" w:history="1">
+          <w:hyperlink w:anchor="_Toc419456370" w:history="1">
             <w:r>
               <w:rPr>
                 <w:rStyle w:val="Hyperlink"/>
@@ -1215,7 +1215,7 @@
                 <w:noProof/>
                 <w:webHidden/>
               </w:rPr>
-              <w:instrText xml:space="preserve"> PAGEREF _Toc347577307 \h </w:instrText>
+              <w:instrText xml:space="preserve"> PAGEREF _Toc419456370 \h </w:instrText>
             </w:r>
             <w:r>
               <w:rPr>
@@ -1258,7 +1258,7 @@
               <w:lang w:eastAsia="en-CA"/>
             </w:rPr>
           </w:pPr>
-          <w:hyperlink w:anchor="_Toc347577308" w:history="1">
+          <w:hyperlink w:anchor="_Toc419456371" w:history="1">
             <w:r>
               <w:rPr>
                 <w:rStyle w:val="Hyperlink"/>
@@ -1285,7 +1285,7 @@
                 <w:noProof/>
                 <w:webHidden/>
               </w:rPr>
-              <w:instrText xml:space="preserve"> PAGEREF _Toc347577308 \h </w:instrText>
+              <w:instrText xml:space="preserve"> PAGEREF _Toc419456371 \h </w:instrText>
             </w:r>
             <w:r>
               <w:rPr>
@@ -1328,7 +1328,7 @@
               <w:lang w:eastAsia="en-CA"/>
             </w:rPr>
           </w:pPr>
-          <w:hyperlink w:anchor="_Toc347577309" w:history="1">
+          <w:hyperlink w:anchor="_Toc419456372" w:history="1">
             <w:r>
               <w:rPr>
                 <w:rStyle w:val="Hyperlink"/>
@@ -1355,7 +1355,7 @@
                 <w:noProof/>
                 <w:webHidden/>
               </w:rPr>
-              <w:instrText xml:space="preserve"> PAGEREF _Toc347577309 \h </w:instrText>
+              <w:instrText xml:space="preserve"> PAGEREF _Toc419456372 \h </w:instrText>
             </w:r>
             <w:r>
               <w:rPr>
@@ -1398,7 +1398,7 @@
               <w:lang w:eastAsia="en-CA"/>
             </w:rPr>
           </w:pPr>
-          <w:hyperlink w:anchor="_Toc347577310" w:history="1">
+          <w:hyperlink w:anchor="_Toc419456373" w:history="1">
             <w:r>
               <w:rPr>
                 <w:rStyle w:val="Hyperlink"/>
@@ -1425,7 +1425,7 @@
                 <w:noProof/>
                 <w:webHidden/>
               </w:rPr>
-              <w:instrText xml:space="preserve"> PAGEREF _Toc347577310 \h </w:instrText>
+              <w:instrText xml:space="preserve"> PAGEREF _Toc419456373 \h </w:instrText>
             </w:r>
             <w:r>
               <w:rPr>
@@ -1468,7 +1468,7 @@
               <w:lang w:eastAsia="en-CA"/>
             </w:rPr>
           </w:pPr>
-          <w:hyperlink w:anchor="_Toc347577311" w:history="1">
+          <w:hyperlink w:anchor="_Toc419456374" w:history="1">
             <w:r>
               <w:rPr>
                 <w:rStyle w:val="Hyperlink"/>
@@ -1495,7 +1495,7 @@
                 <w:noProof/>
                 <w:webHidden/>
               </w:rPr>
-              <w:instrText xml:space="preserve"> PAGEREF _Toc347577311 \h </w:instrText>
+              <w:instrText xml:space="preserve"> PAGEREF _Toc419456374 \h </w:instrText>
             </w:r>
             <w:r>
               <w:rPr>
@@ -1538,7 +1538,7 @@
               <w:lang w:eastAsia="en-CA"/>
             </w:rPr>
           </w:pPr>
-          <w:hyperlink w:anchor="_Toc347577312" w:history="1">
+          <w:hyperlink w:anchor="_Toc419456375" w:history="1">
             <w:r>
               <w:rPr>
                 <w:rStyle w:val="Hyperlink"/>
@@ -1565,7 +1565,7 @@
                 <w:noProof/>
                 <w:webHidden/>
               </w:rPr>
-              <w:instrText xml:space="preserve"> PAGEREF _Toc347577312 \h </w:instrText>
+              <w:instrText xml:space="preserve"> PAGEREF _Toc419456375 \h </w:instrText>
             </w:r>
             <w:r>
               <w:rPr>
@@ -1608,7 +1608,7 @@
               <w:lang w:eastAsia="en-CA"/>
             </w:rPr>
           </w:pPr>
-          <w:hyperlink w:anchor="_Toc347577313" w:history="1">
+          <w:hyperlink w:anchor="_Toc419456376" w:history="1">
             <w:r>
               <w:rPr>
                 <w:rStyle w:val="Hyperlink"/>
@@ -1637,7 +1637,7 @@
                 <w:noProof/>
                 <w:webHidden/>
               </w:rPr>
-              <w:instrText xml:space="preserve"> PAGEREF _Toc347577313 \h </w:instrText>
+              <w:instrText xml:space="preserve"> PAGEREF _Toc419456376 \h </w:instrText>
             </w:r>
             <w:r>
               <w:rPr>
@@ -1680,7 +1680,7 @@
               <w:lang w:eastAsia="en-CA"/>
             </w:rPr>
           </w:pPr>
-          <w:hyperlink w:anchor="_Toc347577314" w:history="1">
+          <w:hyperlink w:anchor="_Toc419456377" w:history="1">
             <w:r>
               <w:rPr>
                 <w:rStyle w:val="Hyperlink"/>
@@ -1709,7 +1709,7 @@
                 <w:noProof/>
                 <w:webHidden/>
               </w:rPr>
-              <w:instrText xml:space="preserve"> PAGEREF _Toc347577314 \h </w:instrText>
+              <w:instrText xml:space="preserve"> PAGEREF _Toc419456377 \h </w:instrText>
             </w:r>
             <w:r>
               <w:rPr>
@@ -1752,7 +1752,7 @@
               <w:lang w:eastAsia="en-CA"/>
             </w:rPr>
           </w:pPr>
-          <w:hyperlink w:anchor="_Toc347577315" w:history="1">
+          <w:hyperlink w:anchor="_Toc419456378" w:history="1">
             <w:r>
               <w:rPr>
                 <w:rStyle w:val="Hyperlink"/>
@@ -1779,7 +1779,7 @@
                 <w:noProof/>
                 <w:webHidden/>
               </w:rPr>
-              <w:instrText xml:space="preserve"> PAGEREF _Toc347577315 \h </w:instrText>
+              <w:instrText xml:space="preserve"> PAGEREF _Toc419456378 \h </w:instrText>
             </w:r>
             <w:r>
               <w:rPr>
@@ -1822,7 +1822,7 @@
               <w:lang w:eastAsia="en-CA"/>
             </w:rPr>
           </w:pPr>
-          <w:hyperlink w:anchor="_Toc347577316" w:history="1">
+          <w:hyperlink w:anchor="_Toc419456379" w:history="1">
             <w:r>
               <w:rPr>
                 <w:rStyle w:val="Hyperlink"/>
@@ -1849,7 +1849,7 @@
                 <w:noProof/>
                 <w:webHidden/>
               </w:rPr>
-              <w:instrText xml:space="preserve"> PAGEREF _Toc347577316 \h </w:instrText>
+              <w:instrText xml:space="preserve"> PAGEREF _Toc419456379 \h </w:instrText>
             </w:r>
             <w:r>
               <w:rPr>
@@ -1892,7 +1892,7 @@
               <w:lang w:eastAsia="en-CA"/>
             </w:rPr>
           </w:pPr>
-          <w:hyperlink w:anchor="_Toc347577317" w:history="1">
+          <w:hyperlink w:anchor="_Toc419456380" w:history="1">
             <w:r>
               <w:rPr>
                 <w:rStyle w:val="Hyperlink"/>
@@ -1919,7 +1919,7 @@
                 <w:noProof/>
                 <w:webHidden/>
               </w:rPr>
-              <w:instrText xml:space="preserve"> PAGEREF _Toc347577317 \h </w:instrText>
+              <w:instrText xml:space="preserve"> PAGEREF _Toc419456380 \h </w:instrText>
             </w:r>
             <w:r>
               <w:rPr>
@@ -1962,7 +1962,7 @@
               <w:lang w:eastAsia="en-CA"/>
             </w:rPr>
           </w:pPr>
-          <w:hyperlink w:anchor="_Toc347577318" w:history="1">
+          <w:hyperlink w:anchor="_Toc419456381" w:history="1">
             <w:r>
               <w:rPr>
                 <w:rStyle w:val="Hyperlink"/>
@@ -1989,7 +1989,7 @@
                 <w:noProof/>
                 <w:webHidden/>
               </w:rPr>
-              <w:instrText xml:space="preserve"> PAGEREF _Toc347577318 \h </w:instrText>
+              <w:instrText xml:space="preserve"> PAGEREF _Toc419456381 \h </w:instrText>
             </w:r>
             <w:r>
               <w:rPr>
@@ -2032,7 +2032,7 @@
               <w:lang w:eastAsia="en-CA"/>
             </w:rPr>
           </w:pPr>
-          <w:hyperlink w:anchor="_Toc347577319" w:history="1">
+          <w:hyperlink w:anchor="_Toc419456382" w:history="1">
             <w:r>
               <w:rPr>
                 <w:rStyle w:val="Hyperlink"/>
@@ -2059,7 +2059,7 @@
                 <w:noProof/>
                 <w:webHidden/>
               </w:rPr>
-              <w:instrText xml:space="preserve"> PAGEREF _Toc347577319 \h </w:instrText>
+              <w:instrText xml:space="preserve"> PAGEREF _Toc419456382 \h </w:instrText>
             </w:r>
             <w:r>
               <w:rPr>
@@ -2102,7 +2102,7 @@
               <w:lang w:eastAsia="en-CA"/>
             </w:rPr>
           </w:pPr>
-          <w:hyperlink w:anchor="_Toc347577320" w:history="1">
+          <w:hyperlink w:anchor="_Toc419456383" w:history="1">
             <w:r>
               <w:rPr>
                 <w:rStyle w:val="Hyperlink"/>
@@ -2130,7 +2130,7 @@
                 <w:noProof/>
                 <w:webHidden/>
               </w:rPr>
-              <w:instrText xml:space="preserve"> PAGEREF _Toc347577320 \h </w:instrText>
+              <w:instrText xml:space="preserve"> PAGEREF _Toc419456383 \h </w:instrText>
             </w:r>
             <w:r>
               <w:rPr>
@@ -2197,7 +2197,7 @@
       <w:pPr>
         <w:pStyle w:val="Heading1"/>
       </w:pPr>
-      <w:bookmarkStart w:id="0" w:name="_Toc347577291"/>
+      <w:bookmarkStart w:id="0" w:name="_Toc419456354"/>
       <w:r>
         <w:lastRenderedPageBreak/>
         <w:t>Overview</w:t>
@@ -2211,22 +2211,20 @@
     </w:p>
     <w:p>
       <w:r>
-        <w:t>The core is parameterized to allow 1</w:t>
-      </w:r>
-      <w:proofErr w:type="gramStart"/>
-      <w:r>
-        <w:t>,2,4,6,8</w:t>
-      </w:r>
-      <w:proofErr w:type="gramEnd"/>
-      <w:r>
-        <w:t>, or 14 sprites. The size of the core depends on the number of sprites selected.</w:t>
+        <w:t>The core is parameterized to allow 1,2,4,6,8,14</w:t>
+      </w:r>
+      <w:r>
+        <w:t>, or 32</w:t>
+      </w:r>
+      <w:r>
+        <w:t xml:space="preserve"> sprites. The size of the core depends on the number of sprites selected.</w:t>
       </w:r>
     </w:p>
     <w:p>
       <w:pPr>
         <w:pStyle w:val="Heading1"/>
       </w:pPr>
-      <w:bookmarkStart w:id="1" w:name="_Toc347577292"/>
+      <w:bookmarkStart w:id="1" w:name="_Toc419456355"/>
       <w:r>
         <w:t>Register Set</w:t>
       </w:r>
@@ -2234,7 +2232,41 @@
     </w:p>
     <w:p>
       <w:r>
-        <w:t>The register set is located at the I/O address range of $DAD0xx.</w:t>
+        <w:t>The register set is located at the I/O address range of $</w:t>
+      </w:r>
+      <w:proofErr w:type="spellStart"/>
+      <w:r>
+        <w:t>FF</w:t>
+      </w:r>
+      <w:r>
+        <w:t>DAD</w:t>
+      </w:r>
+      <w:r>
+        <w:t>x</w:t>
+      </w:r>
+      <w:r>
+        <w:t>xx</w:t>
+      </w:r>
+      <w:proofErr w:type="spellEnd"/>
+      <w:r>
+        <w:t>.</w:t>
+      </w:r>
+      <w:r>
+        <w:t xml:space="preserve"> Note that the sprite registers are 8,</w:t>
+      </w:r>
+      <w:r>
+        <w:t xml:space="preserve"> </w:t>
+      </w:r>
+      <w:r>
+        <w:t>16, or 32 bit addressable.</w:t>
+      </w:r>
+      <w:r>
+        <w:t xml:space="preserve"> For instance the vertical position may be updated by writing a 16 bit value to register $02.</w:t>
+      </w:r>
+    </w:p>
+    <w:p>
+      <w:r>
+        <w:t>Unused bits in the registers should be set to zero.</w:t>
       </w:r>
     </w:p>
     <w:tbl>
@@ -2247,8 +2279,9 @@
         <w:gridCol w:w="946"/>
         <w:gridCol w:w="1127"/>
         <w:gridCol w:w="3735"/>
-        <w:gridCol w:w="1892"/>
-        <w:gridCol w:w="1876"/>
+        <w:gridCol w:w="679"/>
+        <w:gridCol w:w="2693"/>
+        <w:gridCol w:w="396"/>
       </w:tblGrid>
       <w:tr>
         <w:tc>
@@ -2279,6 +2312,669 @@
         </w:tc>
         <w:tc>
           <w:tcPr>
+            <w:tcW w:w="4414" w:type="dxa"/>
+            <w:gridSpan w:val="2"/>
+            <w:tcBorders>
+              <w:bottom w:val="single" w:sz="4" w:space="0" w:color="auto"/>
+            </w:tcBorders>
+          </w:tcPr>
+          <w:p>
+            <w:r>
+              <w:t>Function</w:t>
+            </w:r>
+          </w:p>
+        </w:tc>
+        <w:tc>
+          <w:tcPr>
+            <w:tcW w:w="2693" w:type="dxa"/>
+            <w:tcBorders>
+              <w:bottom w:val="single" w:sz="4" w:space="0" w:color="auto"/>
+            </w:tcBorders>
+          </w:tcPr>
+          <w:p/>
+        </w:tc>
+        <w:tc>
+          <w:tcPr>
+            <w:tcW w:w="396" w:type="dxa"/>
+            <w:tcBorders>
+              <w:bottom w:val="single" w:sz="4" w:space="0" w:color="auto"/>
+            </w:tcBorders>
+          </w:tcPr>
+          <w:p/>
+        </w:tc>
+      </w:tr>
+      <w:tr>
+        <w:tc>
+          <w:tcPr>
+            <w:tcW w:w="946" w:type="dxa"/>
+            <w:shd w:val="clear" w:color="auto" w:fill="DAEEF3" w:themeFill="accent5" w:themeFillTint="33"/>
+          </w:tcPr>
+          <w:p>
+            <w:r>
+              <w:t>00</w:t>
+            </w:r>
+          </w:p>
+        </w:tc>
+        <w:tc>
+          <w:tcPr>
+            <w:tcW w:w="1127" w:type="dxa"/>
+            <w:shd w:val="clear" w:color="auto" w:fill="DAEEF3" w:themeFill="accent5" w:themeFillTint="33"/>
+          </w:tcPr>
+          <w:p>
+            <w:r>
+              <w:t xml:space="preserve">[11:0] </w:t>
+            </w:r>
+          </w:p>
+        </w:tc>
+        <w:tc>
+          <w:tcPr>
+            <w:tcW w:w="4414" w:type="dxa"/>
+            <w:gridSpan w:val="2"/>
+            <w:shd w:val="clear" w:color="auto" w:fill="DAEEF3" w:themeFill="accent5" w:themeFillTint="33"/>
+          </w:tcPr>
+          <w:p>
+            <w:r>
+              <w:t>Horizontal position</w:t>
+            </w:r>
+          </w:p>
+        </w:tc>
+        <w:tc>
+          <w:tcPr>
+            <w:tcW w:w="2693" w:type="dxa"/>
+            <w:shd w:val="clear" w:color="auto" w:fill="DAEEF3" w:themeFill="accent5" w:themeFillTint="33"/>
+          </w:tcPr>
+          <w:p>
+            <w:r>
+              <w:t>Position</w:t>
+            </w:r>
+          </w:p>
+        </w:tc>
+        <w:tc>
+          <w:tcPr>
+            <w:tcW w:w="396" w:type="dxa"/>
+            <w:shd w:val="clear" w:color="auto" w:fill="DAEEF3" w:themeFill="accent5" w:themeFillTint="33"/>
+          </w:tcPr>
+          <w:p/>
+        </w:tc>
+      </w:tr>
+      <w:tr>
+        <w:tc>
+          <w:tcPr>
+            <w:tcW w:w="946" w:type="dxa"/>
+            <w:shd w:val="clear" w:color="auto" w:fill="DAEEF3" w:themeFill="accent5" w:themeFillTint="33"/>
+          </w:tcPr>
+          <w:p/>
+        </w:tc>
+        <w:tc>
+          <w:tcPr>
+            <w:tcW w:w="1127" w:type="dxa"/>
+            <w:shd w:val="clear" w:color="auto" w:fill="DAEEF3" w:themeFill="accent5" w:themeFillTint="33"/>
+          </w:tcPr>
+          <w:p>
+            <w:r>
+              <w:t>[27:16]</w:t>
+            </w:r>
+          </w:p>
+        </w:tc>
+        <w:tc>
+          <w:tcPr>
+            <w:tcW w:w="4414" w:type="dxa"/>
+            <w:gridSpan w:val="2"/>
+            <w:shd w:val="clear" w:color="auto" w:fill="DAEEF3" w:themeFill="accent5" w:themeFillTint="33"/>
+          </w:tcPr>
+          <w:p>
+            <w:r>
+              <w:t>Vertical position</w:t>
+            </w:r>
+          </w:p>
+        </w:tc>
+        <w:tc>
+          <w:tcPr>
+            <w:tcW w:w="2693" w:type="dxa"/>
+            <w:shd w:val="clear" w:color="auto" w:fill="DAEEF3" w:themeFill="accent5" w:themeFillTint="33"/>
+          </w:tcPr>
+          <w:p/>
+        </w:tc>
+        <w:tc>
+          <w:tcPr>
+            <w:tcW w:w="396" w:type="dxa"/>
+            <w:shd w:val="clear" w:color="auto" w:fill="DAEEF3" w:themeFill="accent5" w:themeFillTint="33"/>
+          </w:tcPr>
+          <w:p/>
+        </w:tc>
+      </w:tr>
+      <w:tr>
+        <w:tc>
+          <w:tcPr>
+            <w:tcW w:w="946" w:type="dxa"/>
+          </w:tcPr>
+          <w:p>
+            <w:r>
+              <w:t>0</w:t>
+            </w:r>
+            <w:r>
+              <w:t>4</w:t>
+            </w:r>
+          </w:p>
+        </w:tc>
+        <w:tc>
+          <w:tcPr>
+            <w:tcW w:w="1127" w:type="dxa"/>
+          </w:tcPr>
+          <w:p>
+            <w:r>
+              <w:t>[</w:t>
+            </w:r>
+            <w:r>
+              <w:t>7</w:t>
+            </w:r>
+            <w:r>
+              <w:t>:0]</w:t>
+            </w:r>
+          </w:p>
+        </w:tc>
+        <w:tc>
+          <w:tcPr>
+            <w:tcW w:w="4414" w:type="dxa"/>
+            <w:gridSpan w:val="2"/>
+          </w:tcPr>
+          <w:p>
+            <w:r>
+              <w:t>Width of sprite in pixels</w:t>
+            </w:r>
+          </w:p>
+        </w:tc>
+        <w:tc>
+          <w:tcPr>
+            <w:tcW w:w="2693" w:type="dxa"/>
+          </w:tcPr>
+          <w:p>
+            <w:r>
+              <w:t xml:space="preserve">Size </w:t>
+            </w:r>
+          </w:p>
+        </w:tc>
+        <w:tc>
+          <w:tcPr>
+            <w:tcW w:w="396" w:type="dxa"/>
+          </w:tcPr>
+          <w:p/>
+        </w:tc>
+      </w:tr>
+      <w:tr>
+        <w:tc>
+          <w:tcPr>
+            <w:tcW w:w="946" w:type="dxa"/>
+          </w:tcPr>
+          <w:p/>
+        </w:tc>
+        <w:tc>
+          <w:tcPr>
+            <w:tcW w:w="1127" w:type="dxa"/>
+          </w:tcPr>
+          <w:p>
+            <w:r>
+              <w:t>[15:8]</w:t>
+            </w:r>
+          </w:p>
+        </w:tc>
+        <w:tc>
+          <w:tcPr>
+            <w:tcW w:w="4414" w:type="dxa"/>
+            <w:gridSpan w:val="2"/>
+          </w:tcPr>
+          <w:p>
+            <w:r>
+              <w:t>Height of sprite in vertical pixels</w:t>
+            </w:r>
+          </w:p>
+        </w:tc>
+        <w:tc>
+          <w:tcPr>
+            <w:tcW w:w="2693" w:type="dxa"/>
+          </w:tcPr>
+          <w:p/>
+        </w:tc>
+        <w:tc>
+          <w:tcPr>
+            <w:tcW w:w="396" w:type="dxa"/>
+          </w:tcPr>
+          <w:p/>
+        </w:tc>
+      </w:tr>
+      <w:tr>
+        <w:tc>
+          <w:tcPr>
+            <w:tcW w:w="946" w:type="dxa"/>
+          </w:tcPr>
+          <w:p/>
+        </w:tc>
+        <w:tc>
+          <w:tcPr>
+            <w:tcW w:w="1127" w:type="dxa"/>
+          </w:tcPr>
+          <w:p>
+            <w:r>
+              <w:t>[</w:t>
+            </w:r>
+            <w:r>
+              <w:t>19</w:t>
+            </w:r>
+            <w:r>
+              <w:t>:</w:t>
+            </w:r>
+            <w:r>
+              <w:t>16</w:t>
+            </w:r>
+            <w:r>
+              <w:t>]</w:t>
+            </w:r>
+          </w:p>
+        </w:tc>
+        <w:tc>
+          <w:tcPr>
+            <w:tcW w:w="4414" w:type="dxa"/>
+            <w:gridSpan w:val="2"/>
+          </w:tcPr>
+          <w:p>
+            <w:r>
+              <w:t>Horizontal s</w:t>
+            </w:r>
+            <w:r>
+              <w:t>ize of pixel in video clock cycles</w:t>
+            </w:r>
+          </w:p>
+        </w:tc>
+        <w:tc>
+          <w:tcPr>
+            <w:tcW w:w="2693" w:type="dxa"/>
+          </w:tcPr>
+          <w:p/>
+        </w:tc>
+        <w:tc>
+          <w:tcPr>
+            <w:tcW w:w="396" w:type="dxa"/>
+          </w:tcPr>
+          <w:p/>
+        </w:tc>
+      </w:tr>
+      <w:tr>
+        <w:tc>
+          <w:tcPr>
+            <w:tcW w:w="946" w:type="dxa"/>
+          </w:tcPr>
+          <w:p/>
+        </w:tc>
+        <w:tc>
+          <w:tcPr>
+            <w:tcW w:w="1127" w:type="dxa"/>
+          </w:tcPr>
+          <w:p>
+            <w:r>
+              <w:t>[23</w:t>
+            </w:r>
+            <w:r>
+              <w:t>:</w:t>
+            </w:r>
+            <w:r>
+              <w:t>20</w:t>
+            </w:r>
+            <w:r>
+              <w:t>]</w:t>
+            </w:r>
+          </w:p>
+        </w:tc>
+        <w:tc>
+          <w:tcPr>
+            <w:tcW w:w="4414" w:type="dxa"/>
+            <w:gridSpan w:val="2"/>
+          </w:tcPr>
+          <w:p>
+            <w:r>
+              <w:t>Vertical s</w:t>
+            </w:r>
+            <w:r>
+              <w:t xml:space="preserve">ize of pixels in </w:t>
+            </w:r>
+            <w:proofErr w:type="spellStart"/>
+            <w:r>
+              <w:t>scanlines</w:t>
+            </w:r>
+            <w:proofErr w:type="spellEnd"/>
+          </w:p>
+        </w:tc>
+        <w:tc>
+          <w:tcPr>
+            <w:tcW w:w="2693" w:type="dxa"/>
+          </w:tcPr>
+          <w:p/>
+        </w:tc>
+        <w:tc>
+          <w:tcPr>
+            <w:tcW w:w="396" w:type="dxa"/>
+          </w:tcPr>
+          <w:p/>
+        </w:tc>
+      </w:tr>
+      <w:tr>
+        <w:tc>
+          <w:tcPr>
+            <w:tcW w:w="946" w:type="dxa"/>
+            <w:shd w:val="clear" w:color="auto" w:fill="DAEEF3" w:themeFill="accent5" w:themeFillTint="33"/>
+          </w:tcPr>
+          <w:p>
+            <w:r>
+              <w:t>08</w:t>
+            </w:r>
+          </w:p>
+        </w:tc>
+        <w:tc>
+          <w:tcPr>
+            <w:tcW w:w="1127" w:type="dxa"/>
+            <w:shd w:val="clear" w:color="auto" w:fill="DAEEF3" w:themeFill="accent5" w:themeFillTint="33"/>
+          </w:tcPr>
+          <w:p>
+            <w:r>
+              <w:t>[11:0]</w:t>
+            </w:r>
+          </w:p>
+        </w:tc>
+        <w:tc>
+          <w:tcPr>
+            <w:tcW w:w="4414" w:type="dxa"/>
+            <w:gridSpan w:val="2"/>
+            <w:shd w:val="clear" w:color="auto" w:fill="DAEEF3" w:themeFill="accent5" w:themeFillTint="33"/>
+          </w:tcPr>
+          <w:p>
+            <w:r>
+              <w:t>Sprite image offset in image cache</w:t>
+            </w:r>
+          </w:p>
+        </w:tc>
+        <w:tc>
+          <w:tcPr>
+            <w:tcW w:w="2693" w:type="dxa"/>
+            <w:shd w:val="clear" w:color="auto" w:fill="DAEEF3" w:themeFill="accent5" w:themeFillTint="33"/>
+          </w:tcPr>
+          <w:p/>
+        </w:tc>
+        <w:tc>
+          <w:tcPr>
+            <w:tcW w:w="396" w:type="dxa"/>
+            <w:shd w:val="clear" w:color="auto" w:fill="DAEEF3" w:themeFill="accent5" w:themeFillTint="33"/>
+          </w:tcPr>
+          <w:p/>
+        </w:tc>
+      </w:tr>
+      <w:tr>
+        <w:tc>
+          <w:tcPr>
+            <w:tcW w:w="946" w:type="dxa"/>
+            <w:shd w:val="clear" w:color="auto" w:fill="DAEEF3" w:themeFill="accent5" w:themeFillTint="33"/>
+          </w:tcPr>
+          <w:p/>
+        </w:tc>
+        <w:tc>
+          <w:tcPr>
+            <w:tcW w:w="1127" w:type="dxa"/>
+            <w:shd w:val="clear" w:color="auto" w:fill="DAEEF3" w:themeFill="accent5" w:themeFillTint="33"/>
+          </w:tcPr>
+          <w:p>
+            <w:r>
+              <w:t>[31:12]</w:t>
+            </w:r>
+          </w:p>
+        </w:tc>
+        <w:tc>
+          <w:tcPr>
+            <w:tcW w:w="4414" w:type="dxa"/>
+            <w:gridSpan w:val="2"/>
+            <w:shd w:val="clear" w:color="auto" w:fill="DAEEF3" w:themeFill="accent5" w:themeFillTint="33"/>
+          </w:tcPr>
+          <w:p>
+            <w:r>
+              <w:t>Sprite image system memory address</w:t>
+            </w:r>
+          </w:p>
+          <w:p>
+            <w:r>
+              <w:t>Bits 12 to 31</w:t>
+            </w:r>
+          </w:p>
+        </w:tc>
+        <w:tc>
+          <w:tcPr>
+            <w:tcW w:w="2693" w:type="dxa"/>
+            <w:shd w:val="clear" w:color="auto" w:fill="DAEEF3" w:themeFill="accent5" w:themeFillTint="33"/>
+          </w:tcPr>
+          <w:p>
+            <w:r>
+              <w:t>DMA address</w:t>
+            </w:r>
+          </w:p>
+        </w:tc>
+        <w:tc>
+          <w:tcPr>
+            <w:tcW w:w="396" w:type="dxa"/>
+            <w:shd w:val="clear" w:color="auto" w:fill="DAEEF3" w:themeFill="accent5" w:themeFillTint="33"/>
+          </w:tcPr>
+          <w:p/>
+        </w:tc>
+      </w:tr>
+      <w:tr>
+        <w:tc>
+          <w:tcPr>
+            <w:tcW w:w="946" w:type="dxa"/>
+            <w:tcBorders>
+              <w:bottom w:val="single" w:sz="4" w:space="0" w:color="auto"/>
+            </w:tcBorders>
+          </w:tcPr>
+          <w:p>
+            <w:r>
+              <w:t>0C</w:t>
+            </w:r>
+          </w:p>
+        </w:tc>
+        <w:tc>
+          <w:tcPr>
+            <w:tcW w:w="1127" w:type="dxa"/>
+            <w:tcBorders>
+              <w:bottom w:val="single" w:sz="4" w:space="0" w:color="auto"/>
+            </w:tcBorders>
+          </w:tcPr>
+          <w:p>
+            <w:r>
+              <w:t>[15:0]</w:t>
+            </w:r>
+          </w:p>
+        </w:tc>
+        <w:tc>
+          <w:tcPr>
+            <w:tcW w:w="4414" w:type="dxa"/>
+            <w:gridSpan w:val="2"/>
+            <w:tcBorders>
+              <w:bottom w:val="single" w:sz="4" w:space="0" w:color="auto"/>
+            </w:tcBorders>
+          </w:tcPr>
+          <w:p>
+            <w:r>
+              <w:t>Transparent color</w:t>
+            </w:r>
+          </w:p>
+        </w:tc>
+        <w:tc>
+          <w:tcPr>
+            <w:tcW w:w="2693" w:type="dxa"/>
+            <w:tcBorders>
+              <w:bottom w:val="single" w:sz="4" w:space="0" w:color="auto"/>
+            </w:tcBorders>
+          </w:tcPr>
+          <w:p/>
+        </w:tc>
+        <w:tc>
+          <w:tcPr>
+            <w:tcW w:w="396" w:type="dxa"/>
+            <w:tcBorders>
+              <w:bottom w:val="single" w:sz="4" w:space="0" w:color="auto"/>
+            </w:tcBorders>
+          </w:tcPr>
+          <w:p/>
+        </w:tc>
+      </w:tr>
+      <w:tr>
+        <w:tc>
+          <w:tcPr>
+            <w:tcW w:w="946" w:type="dxa"/>
+            <w:shd w:val="clear" w:color="auto" w:fill="DAEEF3" w:themeFill="accent5" w:themeFillTint="33"/>
+          </w:tcPr>
+          <w:p>
+            <w:r>
+              <w:t>10</w:t>
+            </w:r>
+            <w:r>
+              <w:t>-</w:t>
+            </w:r>
+            <w:r>
+              <w:t>1FC</w:t>
+            </w:r>
+          </w:p>
+        </w:tc>
+        <w:tc>
+          <w:tcPr>
+            <w:tcW w:w="1127" w:type="dxa"/>
+            <w:shd w:val="clear" w:color="auto" w:fill="DAEEF3" w:themeFill="accent5" w:themeFillTint="33"/>
+          </w:tcPr>
+          <w:p/>
+        </w:tc>
+        <w:tc>
+          <w:tcPr>
+            <w:tcW w:w="7503" w:type="dxa"/>
+            <w:gridSpan w:val="4"/>
+            <w:shd w:val="clear" w:color="auto" w:fill="DAEEF3" w:themeFill="accent5" w:themeFillTint="33"/>
+          </w:tcPr>
+          <w:p>
+            <w:r>
+              <w:t xml:space="preserve">These are registers reserved for up to </w:t>
+            </w:r>
+            <w:r>
+              <w:t>31</w:t>
+            </w:r>
+            <w:r>
+              <w:t xml:space="preserve"> more sprites same format as above four registers</w:t>
+            </w:r>
+          </w:p>
+        </w:tc>
+      </w:tr>
+      <w:tr>
+        <w:tc>
+          <w:tcPr>
+            <w:tcW w:w="9576" w:type="dxa"/>
+            <w:gridSpan w:val="6"/>
+            <w:tcBorders>
+              <w:bottom w:val="single" w:sz="4" w:space="0" w:color="auto"/>
+            </w:tcBorders>
+          </w:tcPr>
+          <w:p>
+            <w:r>
+              <w:t>Global Registers</w:t>
+            </w:r>
+          </w:p>
+        </w:tc>
+      </w:tr>
+      <w:tr>
+        <w:tc>
+          <w:tcPr>
+            <w:tcW w:w="946" w:type="dxa"/>
+            <w:shd w:val="clear" w:color="auto" w:fill="DAEEF3" w:themeFill="accent5" w:themeFillTint="33"/>
+          </w:tcPr>
+          <w:p>
+            <w:r>
+              <w:t>3C</w:t>
+            </w:r>
+            <w:r>
+              <w:t>0</w:t>
+            </w:r>
+          </w:p>
+        </w:tc>
+        <w:tc>
+          <w:tcPr>
+            <w:tcW w:w="1127" w:type="dxa"/>
+            <w:shd w:val="clear" w:color="auto" w:fill="DAEEF3" w:themeFill="accent5" w:themeFillTint="33"/>
+          </w:tcPr>
+          <w:p>
+            <w:r>
+              <w:t>[3</w:t>
+            </w:r>
+            <w:r>
+              <w:t>1</w:t>
+            </w:r>
+            <w:r>
+              <w:t>:0]</w:t>
+            </w:r>
+          </w:p>
+        </w:tc>
+        <w:tc>
+          <w:tcPr>
+            <w:tcW w:w="3735" w:type="dxa"/>
+            <w:shd w:val="clear" w:color="auto" w:fill="DAEEF3" w:themeFill="accent5" w:themeFillTint="33"/>
+          </w:tcPr>
+          <w:p>
+            <w:r>
+              <w:t>Sprite enable</w:t>
+            </w:r>
+          </w:p>
+        </w:tc>
+        <w:tc>
+          <w:tcPr>
+            <w:tcW w:w="3372" w:type="dxa"/>
+            <w:gridSpan w:val="2"/>
+            <w:shd w:val="clear" w:color="auto" w:fill="DAEEF3" w:themeFill="accent5" w:themeFillTint="33"/>
+          </w:tcPr>
+          <w:p/>
+        </w:tc>
+        <w:tc>
+          <w:tcPr>
+            <w:tcW w:w="396" w:type="dxa"/>
+            <w:shd w:val="clear" w:color="auto" w:fill="DAEEF3" w:themeFill="accent5" w:themeFillTint="33"/>
+          </w:tcPr>
+          <w:p/>
+        </w:tc>
+      </w:tr>
+      <w:tr>
+        <w:tc>
+          <w:tcPr>
+            <w:tcW w:w="946" w:type="dxa"/>
+            <w:tcBorders>
+              <w:bottom w:val="single" w:sz="4" w:space="0" w:color="auto"/>
+            </w:tcBorders>
+          </w:tcPr>
+          <w:p>
+            <w:r>
+              <w:t>3C4</w:t>
+            </w:r>
+          </w:p>
+        </w:tc>
+        <w:tc>
+          <w:tcPr>
+            <w:tcW w:w="1127" w:type="dxa"/>
+            <w:tcBorders>
+              <w:bottom w:val="single" w:sz="4" w:space="0" w:color="auto"/>
+            </w:tcBorders>
+          </w:tcPr>
+          <w:p>
+            <w:r>
+              <w:t>[</w:t>
+            </w:r>
+            <w:r>
+              <w:t>0</w:t>
+            </w:r>
+            <w:r>
+              <w:t>]</w:t>
+            </w:r>
+          </w:p>
+        </w:tc>
+        <w:tc>
+          <w:tcPr>
             <w:tcW w:w="3735" w:type="dxa"/>
             <w:tcBorders>
               <w:bottom w:val="single" w:sz="4" w:space="0" w:color="auto"/>
@@ -2286,299 +2982,30 @@
           </w:tcPr>
           <w:p>
             <w:r>
-              <w:t>Function</w:t>
-            </w:r>
-          </w:p>
-        </w:tc>
-        <w:tc>
-          <w:tcPr>
-            <w:tcW w:w="1892" w:type="dxa"/>
+              <w:t>Sprite-sprite collision interrupt enable</w:t>
+            </w:r>
+          </w:p>
+        </w:tc>
+        <w:tc>
+          <w:tcPr>
+            <w:tcW w:w="3372" w:type="dxa"/>
+            <w:gridSpan w:val="2"/>
             <w:tcBorders>
               <w:bottom w:val="single" w:sz="4" w:space="0" w:color="auto"/>
             </w:tcBorders>
           </w:tcPr>
-          <w:p/>
-        </w:tc>
-        <w:tc>
-          <w:tcPr>
-            <w:tcW w:w="1876" w:type="dxa"/>
+          <w:p>
+            <w:r>
+              <w:t>Interrupt Enable / Status</w:t>
+            </w:r>
+          </w:p>
+        </w:tc>
+        <w:tc>
+          <w:tcPr>
+            <w:tcW w:w="396" w:type="dxa"/>
             <w:tcBorders>
               <w:bottom w:val="single" w:sz="4" w:space="0" w:color="auto"/>
             </w:tcBorders>
-          </w:tcPr>
-          <w:p/>
-        </w:tc>
-      </w:tr>
-      <w:tr>
-        <w:tc>
-          <w:tcPr>
-            <w:tcW w:w="946" w:type="dxa"/>
-            <w:shd w:val="clear" w:color="auto" w:fill="DAEEF3" w:themeFill="accent5" w:themeFillTint="33"/>
-          </w:tcPr>
-          <w:p>
-            <w:r>
-              <w:t>00</w:t>
-            </w:r>
-          </w:p>
-        </w:tc>
-        <w:tc>
-          <w:tcPr>
-            <w:tcW w:w="1127" w:type="dxa"/>
-            <w:shd w:val="clear" w:color="auto" w:fill="DAEEF3" w:themeFill="accent5" w:themeFillTint="33"/>
-          </w:tcPr>
-          <w:p>
-            <w:r>
-              <w:t xml:space="preserve">[11:0] </w:t>
-            </w:r>
-          </w:p>
-        </w:tc>
-        <w:tc>
-          <w:tcPr>
-            <w:tcW w:w="3735" w:type="dxa"/>
-            <w:shd w:val="clear" w:color="auto" w:fill="DAEEF3" w:themeFill="accent5" w:themeFillTint="33"/>
-          </w:tcPr>
-          <w:p>
-            <w:r>
-              <w:t>Horizontal position</w:t>
-            </w:r>
-          </w:p>
-        </w:tc>
-        <w:tc>
-          <w:tcPr>
-            <w:tcW w:w="1892" w:type="dxa"/>
-            <w:shd w:val="clear" w:color="auto" w:fill="DAEEF3" w:themeFill="accent5" w:themeFillTint="33"/>
-          </w:tcPr>
-          <w:p>
-            <w:r>
-              <w:t>Position</w:t>
-            </w:r>
-          </w:p>
-        </w:tc>
-        <w:tc>
-          <w:tcPr>
-            <w:tcW w:w="1876" w:type="dxa"/>
-            <w:shd w:val="clear" w:color="auto" w:fill="DAEEF3" w:themeFill="accent5" w:themeFillTint="33"/>
-          </w:tcPr>
-          <w:p/>
-        </w:tc>
-      </w:tr>
-      <w:tr>
-        <w:tc>
-          <w:tcPr>
-            <w:tcW w:w="946" w:type="dxa"/>
-            <w:shd w:val="clear" w:color="auto" w:fill="DAEEF3" w:themeFill="accent5" w:themeFillTint="33"/>
-          </w:tcPr>
-          <w:p/>
-        </w:tc>
-        <w:tc>
-          <w:tcPr>
-            <w:tcW w:w="1127" w:type="dxa"/>
-            <w:shd w:val="clear" w:color="auto" w:fill="DAEEF3" w:themeFill="accent5" w:themeFillTint="33"/>
-          </w:tcPr>
-          <w:p>
-            <w:r>
-              <w:t>[27:16]</w:t>
-            </w:r>
-          </w:p>
-        </w:tc>
-        <w:tc>
-          <w:tcPr>
-            <w:tcW w:w="3735" w:type="dxa"/>
-            <w:shd w:val="clear" w:color="auto" w:fill="DAEEF3" w:themeFill="accent5" w:themeFillTint="33"/>
-          </w:tcPr>
-          <w:p>
-            <w:r>
-              <w:t>Vertical position</w:t>
-            </w:r>
-          </w:p>
-        </w:tc>
-        <w:tc>
-          <w:tcPr>
-            <w:tcW w:w="1892" w:type="dxa"/>
-            <w:shd w:val="clear" w:color="auto" w:fill="DAEEF3" w:themeFill="accent5" w:themeFillTint="33"/>
-          </w:tcPr>
-          <w:p/>
-        </w:tc>
-        <w:tc>
-          <w:tcPr>
-            <w:tcW w:w="1876" w:type="dxa"/>
-            <w:shd w:val="clear" w:color="auto" w:fill="DAEEF3" w:themeFill="accent5" w:themeFillTint="33"/>
-          </w:tcPr>
-          <w:p/>
-        </w:tc>
-      </w:tr>
-      <w:tr>
-        <w:tc>
-          <w:tcPr>
-            <w:tcW w:w="946" w:type="dxa"/>
-          </w:tcPr>
-          <w:p>
-            <w:r>
-              <w:t>0</w:t>
-            </w:r>
-            <w:r>
-              <w:t>1</w:t>
-            </w:r>
-          </w:p>
-        </w:tc>
-        <w:tc>
-          <w:tcPr>
-            <w:tcW w:w="1127" w:type="dxa"/>
-          </w:tcPr>
-          <w:p>
-            <w:r>
-              <w:t>[5:0]</w:t>
-            </w:r>
-          </w:p>
-        </w:tc>
-        <w:tc>
-          <w:tcPr>
-            <w:tcW w:w="3735" w:type="dxa"/>
-          </w:tcPr>
-          <w:p>
-            <w:r>
-              <w:t>Width of sprite in pixels</w:t>
-            </w:r>
-          </w:p>
-        </w:tc>
-        <w:tc>
-          <w:tcPr>
-            <w:tcW w:w="1892" w:type="dxa"/>
-          </w:tcPr>
-          <w:p>
-            <w:r>
-              <w:t>Size and Offset</w:t>
-            </w:r>
-          </w:p>
-        </w:tc>
-        <w:tc>
-          <w:tcPr>
-            <w:tcW w:w="1876" w:type="dxa"/>
-          </w:tcPr>
-          <w:p/>
-        </w:tc>
-      </w:tr>
-      <w:tr>
-        <w:tc>
-          <w:tcPr>
-            <w:tcW w:w="946" w:type="dxa"/>
-          </w:tcPr>
-          <w:p/>
-        </w:tc>
-        <w:tc>
-          <w:tcPr>
-            <w:tcW w:w="1127" w:type="dxa"/>
-          </w:tcPr>
-          <w:p>
-            <w:r>
-              <w:t>[7:6]</w:t>
-            </w:r>
-          </w:p>
-        </w:tc>
-        <w:tc>
-          <w:tcPr>
-            <w:tcW w:w="3735" w:type="dxa"/>
-          </w:tcPr>
-          <w:p>
-            <w:r>
-              <w:t>Size of pixel in video clock cycles</w:t>
-            </w:r>
-          </w:p>
-        </w:tc>
-        <w:tc>
-          <w:tcPr>
-            <w:tcW w:w="1892" w:type="dxa"/>
-          </w:tcPr>
-          <w:p/>
-        </w:tc>
-        <w:tc>
-          <w:tcPr>
-            <w:tcW w:w="1876" w:type="dxa"/>
-          </w:tcPr>
-          <w:p/>
-        </w:tc>
-      </w:tr>
-      <w:tr>
-        <w:tc>
-          <w:tcPr>
-            <w:tcW w:w="946" w:type="dxa"/>
-          </w:tcPr>
-          <w:p/>
-        </w:tc>
-        <w:tc>
-          <w:tcPr>
-            <w:tcW w:w="1127" w:type="dxa"/>
-          </w:tcPr>
-          <w:p>
-            <w:r>
-              <w:t>[13:8]</w:t>
-            </w:r>
-          </w:p>
-        </w:tc>
-        <w:tc>
-          <w:tcPr>
-            <w:tcW w:w="3735" w:type="dxa"/>
-          </w:tcPr>
-          <w:p>
-            <w:r>
-              <w:t>Height of sprite in vertical pixels</w:t>
-            </w:r>
-          </w:p>
-        </w:tc>
-        <w:tc>
-          <w:tcPr>
-            <w:tcW w:w="1892" w:type="dxa"/>
-          </w:tcPr>
-          <w:p/>
-        </w:tc>
-        <w:tc>
-          <w:tcPr>
-            <w:tcW w:w="1876" w:type="dxa"/>
-          </w:tcPr>
-          <w:p/>
-        </w:tc>
-      </w:tr>
-      <w:tr>
-        <w:tc>
-          <w:tcPr>
-            <w:tcW w:w="946" w:type="dxa"/>
-          </w:tcPr>
-          <w:p/>
-        </w:tc>
-        <w:tc>
-          <w:tcPr>
-            <w:tcW w:w="1127" w:type="dxa"/>
-          </w:tcPr>
-          <w:p>
-            <w:r>
-              <w:t>[15:14]</w:t>
-            </w:r>
-          </w:p>
-        </w:tc>
-        <w:tc>
-          <w:tcPr>
-            <w:tcW w:w="3735" w:type="dxa"/>
-          </w:tcPr>
-          <w:p>
-            <w:r>
-              <w:t xml:space="preserve">Size of vertical pixels in </w:t>
-            </w:r>
-            <w:proofErr w:type="spellStart"/>
-            <w:r>
-              <w:t>scanlines</w:t>
-            </w:r>
-            <w:proofErr w:type="spellEnd"/>
-          </w:p>
-        </w:tc>
-        <w:tc>
-          <w:tcPr>
-            <w:tcW w:w="1892" w:type="dxa"/>
-          </w:tcPr>
-          <w:p/>
-        </w:tc>
-        <w:tc>
-          <w:tcPr>
-            <w:tcW w:w="1876" w:type="dxa"/>
           </w:tcPr>
           <w:p/>
         </w:tc>
@@ -2602,7 +3029,66 @@
           </w:tcPr>
           <w:p>
             <w:r>
-              <w:t>[26:16]</w:t>
+              <w:t>[1]</w:t>
+            </w:r>
+          </w:p>
+        </w:tc>
+        <w:tc>
+          <w:tcPr>
+            <w:tcW w:w="7107" w:type="dxa"/>
+            <w:gridSpan w:val="3"/>
+            <w:tcBorders>
+              <w:bottom w:val="single" w:sz="4" w:space="0" w:color="auto"/>
+            </w:tcBorders>
+          </w:tcPr>
+          <w:p>
+            <w:r>
+              <w:t>Sprite-background collision interrupt enable</w:t>
+            </w:r>
+          </w:p>
+        </w:tc>
+        <w:tc>
+          <w:tcPr>
+            <w:tcW w:w="396" w:type="dxa"/>
+            <w:tcBorders>
+              <w:bottom w:val="single" w:sz="4" w:space="0" w:color="auto"/>
+            </w:tcBorders>
+          </w:tcPr>
+          <w:p/>
+        </w:tc>
+      </w:tr>
+      <w:tr>
+        <w:tc>
+          <w:tcPr>
+            <w:tcW w:w="946" w:type="dxa"/>
+            <w:tcBorders>
+              <w:bottom w:val="single" w:sz="4" w:space="0" w:color="auto"/>
+            </w:tcBorders>
+            <w:shd w:val="clear" w:color="auto" w:fill="DAEEF3" w:themeFill="accent5" w:themeFillTint="33"/>
+          </w:tcPr>
+          <w:p>
+            <w:r>
+              <w:t>3C8</w:t>
+            </w:r>
+          </w:p>
+        </w:tc>
+        <w:tc>
+          <w:tcPr>
+            <w:tcW w:w="1127" w:type="dxa"/>
+            <w:tcBorders>
+              <w:bottom w:val="single" w:sz="4" w:space="0" w:color="auto"/>
+            </w:tcBorders>
+            <w:shd w:val="clear" w:color="auto" w:fill="DAEEF3" w:themeFill="accent5" w:themeFillTint="33"/>
+          </w:tcPr>
+          <w:p>
+            <w:r>
+              <w:t>[</w:t>
+            </w:r>
+            <w:r>
+              <w:t>31</w:t>
+            </w:r>
+            <w:r>
+              <w:t>:0]</w:t>
             </w:r>
           </w:p>
         </w:tc>
@@ -2612,88 +3098,31 @@
             <w:tcBorders>
               <w:bottom w:val="single" w:sz="4" w:space="0" w:color="auto"/>
             </w:tcBorders>
-          </w:tcPr>
-          <w:p>
-            <w:r>
-              <w:t>Sprite image offset in image cache</w:t>
-            </w:r>
-          </w:p>
-        </w:tc>
-        <w:tc>
-          <w:tcPr>
-            <w:tcW w:w="1892" w:type="dxa"/>
+            <w:shd w:val="clear" w:color="auto" w:fill="DAEEF3" w:themeFill="accent5" w:themeFillTint="33"/>
+          </w:tcPr>
+          <w:p>
+            <w:r>
+              <w:t>Sprite-sprite collision record</w:t>
+            </w:r>
+          </w:p>
+        </w:tc>
+        <w:tc>
+          <w:tcPr>
+            <w:tcW w:w="3372" w:type="dxa"/>
+            <w:gridSpan w:val="2"/>
             <w:tcBorders>
               <w:bottom w:val="single" w:sz="4" w:space="0" w:color="auto"/>
             </w:tcBorders>
-          </w:tcPr>
-          <w:p/>
-        </w:tc>
-        <w:tc>
-          <w:tcPr>
-            <w:tcW w:w="1876" w:type="dxa"/>
+            <w:shd w:val="clear" w:color="auto" w:fill="DAEEF3" w:themeFill="accent5" w:themeFillTint="33"/>
+          </w:tcPr>
+          <w:p/>
+        </w:tc>
+        <w:tc>
+          <w:tcPr>
+            <w:tcW w:w="396" w:type="dxa"/>
             <w:tcBorders>
               <w:bottom w:val="single" w:sz="4" w:space="0" w:color="auto"/>
             </w:tcBorders>
-          </w:tcPr>
-          <w:p/>
-        </w:tc>
-      </w:tr>
-      <w:tr>
-        <w:tc>
-          <w:tcPr>
-            <w:tcW w:w="946" w:type="dxa"/>
-            <w:shd w:val="clear" w:color="auto" w:fill="DAEEF3" w:themeFill="accent5" w:themeFillTint="33"/>
-          </w:tcPr>
-          <w:p>
-            <w:r>
-              <w:t>0</w:t>
-            </w:r>
-            <w:r>
-              <w:t>2</w:t>
-            </w:r>
-          </w:p>
-        </w:tc>
-        <w:tc>
-          <w:tcPr>
-            <w:tcW w:w="1127" w:type="dxa"/>
-            <w:shd w:val="clear" w:color="auto" w:fill="DAEEF3" w:themeFill="accent5" w:themeFillTint="33"/>
-          </w:tcPr>
-          <w:p>
-            <w:r>
-              <w:t>[20:0]</w:t>
-            </w:r>
-          </w:p>
-        </w:tc>
-        <w:tc>
-          <w:tcPr>
-            <w:tcW w:w="3735" w:type="dxa"/>
-            <w:shd w:val="clear" w:color="auto" w:fill="DAEEF3" w:themeFill="accent5" w:themeFillTint="33"/>
-          </w:tcPr>
-          <w:p>
-            <w:r>
-              <w:t>Sprite image system memory address</w:t>
-            </w:r>
-          </w:p>
-          <w:p>
-            <w:r>
-              <w:t>Bits 11 to 31</w:t>
-            </w:r>
-          </w:p>
-        </w:tc>
-        <w:tc>
-          <w:tcPr>
-            <w:tcW w:w="1892" w:type="dxa"/>
-            <w:shd w:val="clear" w:color="auto" w:fill="DAEEF3" w:themeFill="accent5" w:themeFillTint="33"/>
-          </w:tcPr>
-          <w:p>
-            <w:r>
-              <w:t>DMA address</w:t>
-            </w:r>
-          </w:p>
-        </w:tc>
-        <w:tc>
-          <w:tcPr>
-            <w:tcW w:w="1876" w:type="dxa"/>
             <w:shd w:val="clear" w:color="auto" w:fill="DAEEF3" w:themeFill="accent5" w:themeFillTint="33"/>
           </w:tcPr>
           <w:p/>
@@ -2706,13 +3135,11 @@
             <w:tcBorders>
               <w:bottom w:val="single" w:sz="4" w:space="0" w:color="auto"/>
             </w:tcBorders>
-          </w:tcPr>
-          <w:p>
-            <w:r>
-              <w:t>0</w:t>
-            </w:r>
-            <w:r>
-              <w:t>3</w:t>
+            <w:shd w:val="clear" w:color="auto" w:fill="auto"/>
+          </w:tcPr>
+          <w:p>
+            <w:r>
+              <w:t>3CC</w:t>
             </w:r>
           </w:p>
         </w:tc>
@@ -2722,16 +3149,14 @@
             <w:tcBorders>
               <w:bottom w:val="single" w:sz="4" w:space="0" w:color="auto"/>
             </w:tcBorders>
-          </w:tcPr>
-          <w:p>
-            <w:r>
-              <w:t>[</w:t>
-            </w:r>
-            <w:r>
-              <w:t>15</w:t>
-            </w:r>
-            <w:r>
-              <w:t>:0]</w:t>
+            <w:shd w:val="clear" w:color="auto" w:fill="auto"/>
+          </w:tcPr>
+          <w:p>
+            <w:r>
+              <w:t>[31:0</w:t>
+            </w:r>
+            <w:r>
+              <w:t>]</w:t>
             </w:r>
           </w:p>
         </w:tc>
@@ -2741,84 +3166,34 @@
             <w:tcBorders>
               <w:bottom w:val="single" w:sz="4" w:space="0" w:color="auto"/>
             </w:tcBorders>
-          </w:tcPr>
-          <w:p>
-            <w:r>
-              <w:t>Transparent color</w:t>
-            </w:r>
-          </w:p>
-        </w:tc>
-        <w:tc>
-          <w:tcPr>
-            <w:tcW w:w="1892" w:type="dxa"/>
+            <w:shd w:val="clear" w:color="auto" w:fill="auto"/>
+          </w:tcPr>
+          <w:p>
+            <w:r>
+              <w:t>Sprite-background collision record</w:t>
+            </w:r>
+          </w:p>
+        </w:tc>
+        <w:tc>
+          <w:tcPr>
+            <w:tcW w:w="3372" w:type="dxa"/>
+            <w:gridSpan w:val="2"/>
             <w:tcBorders>
               <w:bottom w:val="single" w:sz="4" w:space="0" w:color="auto"/>
             </w:tcBorders>
-          </w:tcPr>
-          <w:p/>
-        </w:tc>
-        <w:tc>
-          <w:tcPr>
-            <w:tcW w:w="1876" w:type="dxa"/>
+            <w:shd w:val="clear" w:color="auto" w:fill="auto"/>
+          </w:tcPr>
+          <w:p/>
+        </w:tc>
+        <w:tc>
+          <w:tcPr>
+            <w:tcW w:w="396" w:type="dxa"/>
             <w:tcBorders>
               <w:bottom w:val="single" w:sz="4" w:space="0" w:color="auto"/>
             </w:tcBorders>
-          </w:tcPr>
-          <w:p/>
-        </w:tc>
-      </w:tr>
-      <w:tr>
-        <w:tc>
-          <w:tcPr>
-            <w:tcW w:w="946" w:type="dxa"/>
-            <w:shd w:val="clear" w:color="auto" w:fill="DAEEF3" w:themeFill="accent5" w:themeFillTint="33"/>
-          </w:tcPr>
-          <w:p>
-            <w:r>
-              <w:t>0</w:t>
-            </w:r>
-            <w:r>
-              <w:t>4</w:t>
-            </w:r>
-            <w:r>
-              <w:t>-</w:t>
-            </w:r>
-            <w:r>
-              <w:t>37</w:t>
-            </w:r>
-          </w:p>
-        </w:tc>
-        <w:tc>
-          <w:tcPr>
-            <w:tcW w:w="1127" w:type="dxa"/>
-            <w:shd w:val="clear" w:color="auto" w:fill="DAEEF3" w:themeFill="accent5" w:themeFillTint="33"/>
-          </w:tcPr>
-          <w:p/>
-        </w:tc>
-        <w:tc>
-          <w:tcPr>
-            <w:tcW w:w="7503" w:type="dxa"/>
-            <w:gridSpan w:val="3"/>
-            <w:shd w:val="clear" w:color="auto" w:fill="DAEEF3" w:themeFill="accent5" w:themeFillTint="33"/>
-          </w:tcPr>
-          <w:p>
-            <w:r>
-              <w:t>These are registers reserved for up to 13 more sprites same format as above four registers</w:t>
-            </w:r>
-          </w:p>
-        </w:tc>
-      </w:tr>
-      <w:tr>
-        <w:tc>
-          <w:tcPr>
-            <w:tcW w:w="9576" w:type="dxa"/>
-            <w:gridSpan w:val="5"/>
-          </w:tcPr>
-          <w:p>
-            <w:r>
-              <w:t>Global Registers</w:t>
-            </w:r>
-          </w:p>
+            <w:shd w:val="clear" w:color="auto" w:fill="auto"/>
+          </w:tcPr>
+          <w:p/>
         </w:tc>
       </w:tr>
       <w:tr>
@@ -2828,10 +3203,11 @@
             <w:tcBorders>
               <w:bottom w:val="single" w:sz="4" w:space="0" w:color="auto"/>
             </w:tcBorders>
-          </w:tcPr>
-          <w:p>
-            <w:r>
-              <w:t>3A</w:t>
+            <w:shd w:val="clear" w:color="auto" w:fill="DAEEF3" w:themeFill="accent5" w:themeFillTint="33"/>
+          </w:tcPr>
+          <w:p>
+            <w:r>
+              <w:t>3D0</w:t>
             </w:r>
           </w:p>
         </w:tc>
@@ -2841,10 +3217,17 @@
             <w:tcBorders>
               <w:bottom w:val="single" w:sz="4" w:space="0" w:color="auto"/>
             </w:tcBorders>
-          </w:tcPr>
-          <w:p>
-            <w:r>
-              <w:t>[23:0]</w:t>
+            <w:shd w:val="clear" w:color="auto" w:fill="DAEEF3" w:themeFill="accent5" w:themeFillTint="33"/>
+          </w:tcPr>
+          <w:p>
+            <w:r>
+              <w:t>[</w:t>
+            </w:r>
+            <w:r>
+              <w:t>31</w:t>
+            </w:r>
+            <w:r>
+              <w:t>:0]</w:t>
             </w:r>
           </w:p>
         </w:tc>
@@ -2854,121 +3237,32 @@
             <w:tcBorders>
               <w:bottom w:val="single" w:sz="4" w:space="0" w:color="auto"/>
             </w:tcBorders>
-          </w:tcPr>
-          <w:p>
-            <w:r>
-              <w:t>Background transparent color</w:t>
-            </w:r>
-          </w:p>
-        </w:tc>
-        <w:tc>
-          <w:tcPr>
-            <w:tcW w:w="1892" w:type="dxa"/>
+            <w:shd w:val="clear" w:color="auto" w:fill="DAEEF3" w:themeFill="accent5" w:themeFillTint="33"/>
+          </w:tcPr>
+          <w:p>
+            <w:r>
+              <w:t>DMA trigger on</w:t>
+            </w:r>
+          </w:p>
+        </w:tc>
+        <w:tc>
+          <w:tcPr>
+            <w:tcW w:w="3372" w:type="dxa"/>
+            <w:gridSpan w:val="2"/>
             <w:tcBorders>
               <w:bottom w:val="single" w:sz="4" w:space="0" w:color="auto"/>
             </w:tcBorders>
-          </w:tcPr>
-          <w:p/>
-        </w:tc>
-        <w:tc>
-          <w:tcPr>
-            <w:tcW w:w="1876" w:type="dxa"/>
+            <w:shd w:val="clear" w:color="auto" w:fill="DAEEF3" w:themeFill="accent5" w:themeFillTint="33"/>
+          </w:tcPr>
+          <w:p/>
+        </w:tc>
+        <w:tc>
+          <w:tcPr>
+            <w:tcW w:w="396" w:type="dxa"/>
             <w:tcBorders>
               <w:bottom w:val="single" w:sz="4" w:space="0" w:color="auto"/>
             </w:tcBorders>
-          </w:tcPr>
-          <w:p/>
-        </w:tc>
-      </w:tr>
-      <w:tr>
-        <w:tc>
-          <w:tcPr>
-            <w:tcW w:w="946" w:type="dxa"/>
             <w:shd w:val="clear" w:color="auto" w:fill="DAEEF3" w:themeFill="accent5" w:themeFillTint="33"/>
-          </w:tcPr>
-          <w:p>
-            <w:r>
-              <w:t>3B</w:t>
-            </w:r>
-          </w:p>
-        </w:tc>
-        <w:tc>
-          <w:tcPr>
-            <w:tcW w:w="1127" w:type="dxa"/>
-            <w:shd w:val="clear" w:color="auto" w:fill="DAEEF3" w:themeFill="accent5" w:themeFillTint="33"/>
-          </w:tcPr>
-          <w:p>
-            <w:r>
-              <w:t>[23:0]</w:t>
-            </w:r>
-          </w:p>
-        </w:tc>
-        <w:tc>
-          <w:tcPr>
-            <w:tcW w:w="3735" w:type="dxa"/>
-            <w:shd w:val="clear" w:color="auto" w:fill="DAEEF3" w:themeFill="accent5" w:themeFillTint="33"/>
-          </w:tcPr>
-          <w:p>
-            <w:r>
-              <w:t>Background color</w:t>
-            </w:r>
-          </w:p>
-        </w:tc>
-        <w:tc>
-          <w:tcPr>
-            <w:tcW w:w="1892" w:type="dxa"/>
-            <w:shd w:val="clear" w:color="auto" w:fill="DAEEF3" w:themeFill="accent5" w:themeFillTint="33"/>
-          </w:tcPr>
-          <w:p/>
-        </w:tc>
-        <w:tc>
-          <w:tcPr>
-            <w:tcW w:w="1876" w:type="dxa"/>
-            <w:shd w:val="clear" w:color="auto" w:fill="DAEEF3" w:themeFill="accent5" w:themeFillTint="33"/>
-          </w:tcPr>
-          <w:p/>
-        </w:tc>
-      </w:tr>
-      <w:tr>
-        <w:tc>
-          <w:tcPr>
-            <w:tcW w:w="946" w:type="dxa"/>
-          </w:tcPr>
-          <w:p>
-            <w:r>
-              <w:t>3C</w:t>
-            </w:r>
-          </w:p>
-        </w:tc>
-        <w:tc>
-          <w:tcPr>
-            <w:tcW w:w="1127" w:type="dxa"/>
-          </w:tcPr>
-          <w:p>
-            <w:r>
-              <w:t>[13:0]</w:t>
-            </w:r>
-          </w:p>
-        </w:tc>
-        <w:tc>
-          <w:tcPr>
-            <w:tcW w:w="3735" w:type="dxa"/>
-          </w:tcPr>
-          <w:p>
-            <w:r>
-              <w:t>Sprite enable</w:t>
-            </w:r>
-          </w:p>
-        </w:tc>
-        <w:tc>
-          <w:tcPr>
-            <w:tcW w:w="1892" w:type="dxa"/>
-          </w:tcPr>
-          <w:p/>
-        </w:tc>
-        <w:tc>
-          <w:tcPr>
-            <w:tcW w:w="1876" w:type="dxa"/>
           </w:tcPr>
           <w:p/>
         </w:tc>
@@ -2981,7 +3275,11 @@
               <w:bottom w:val="single" w:sz="4" w:space="0" w:color="auto"/>
             </w:tcBorders>
           </w:tcPr>
-          <w:p/>
+          <w:p>
+            <w:r>
+              <w:t>3D4</w:t>
+            </w:r>
+          </w:p>
         </w:tc>
         <w:tc>
           <w:tcPr>
@@ -2992,7 +3290,7 @@
           </w:tcPr>
           <w:p>
             <w:r>
-              <w:t>[16]</w:t>
+              <w:t>[31:0]</w:t>
             </w:r>
           </w:p>
         </w:tc>
@@ -3005,19 +3303,14 @@
           </w:tcPr>
           <w:p>
             <w:r>
-              <w:t>Sprite</w:t>
-            </w:r>
-            <w:r>
-              <w:t>-sprite collision</w:t>
-            </w:r>
-            <w:r>
-              <w:t xml:space="preserve"> interrupt enable</w:t>
-            </w:r>
-          </w:p>
-        </w:tc>
-        <w:tc>
-          <w:tcPr>
-            <w:tcW w:w="1892" w:type="dxa"/>
+              <w:t>DMA trigger off</w:t>
+            </w:r>
+          </w:p>
+        </w:tc>
+        <w:tc>
+          <w:tcPr>
+            <w:tcW w:w="3372" w:type="dxa"/>
+            <w:gridSpan w:val="2"/>
             <w:tcBorders>
               <w:bottom w:val="single" w:sz="4" w:space="0" w:color="auto"/>
             </w:tcBorders>
@@ -3026,7 +3319,7 @@
         </w:tc>
         <w:tc>
           <w:tcPr>
-            <w:tcW w:w="1876" w:type="dxa"/>
+            <w:tcW w:w="396" w:type="dxa"/>
             <w:tcBorders>
               <w:bottom w:val="single" w:sz="4" w:space="0" w:color="auto"/>
             </w:tcBorders>
@@ -3041,8 +3334,13 @@
             <w:tcBorders>
               <w:bottom w:val="single" w:sz="4" w:space="0" w:color="auto"/>
             </w:tcBorders>
-          </w:tcPr>
-          <w:p/>
+            <w:shd w:val="clear" w:color="auto" w:fill="DAEEF3" w:themeFill="accent5" w:themeFillTint="33"/>
+          </w:tcPr>
+          <w:p>
+            <w:r>
+              <w:t>3E8</w:t>
+            </w:r>
+          </w:p>
         </w:tc>
         <w:tc>
           <w:tcPr>
@@ -3050,33 +3348,46 @@
             <w:tcBorders>
               <w:bottom w:val="single" w:sz="4" w:space="0" w:color="auto"/>
             </w:tcBorders>
-          </w:tcPr>
-          <w:p>
-            <w:r>
-              <w:t>[17]</w:t>
-            </w:r>
-          </w:p>
-        </w:tc>
-        <w:tc>
-          <w:tcPr>
-            <w:tcW w:w="5627" w:type="dxa"/>
+            <w:shd w:val="clear" w:color="auto" w:fill="DAEEF3" w:themeFill="accent5" w:themeFillTint="33"/>
+          </w:tcPr>
+          <w:p>
+            <w:r>
+              <w:t>[23:0]</w:t>
+            </w:r>
+          </w:p>
+        </w:tc>
+        <w:tc>
+          <w:tcPr>
+            <w:tcW w:w="3735" w:type="dxa"/>
+            <w:tcBorders>
+              <w:bottom w:val="single" w:sz="4" w:space="0" w:color="auto"/>
+            </w:tcBorders>
+            <w:shd w:val="clear" w:color="auto" w:fill="DAEEF3" w:themeFill="accent5" w:themeFillTint="33"/>
+          </w:tcPr>
+          <w:p>
+            <w:r>
+              <w:t>Background transparent color</w:t>
+            </w:r>
+          </w:p>
+        </w:tc>
+        <w:tc>
+          <w:tcPr>
+            <w:tcW w:w="3372" w:type="dxa"/>
             <w:gridSpan w:val="2"/>
             <w:tcBorders>
               <w:bottom w:val="single" w:sz="4" w:space="0" w:color="auto"/>
             </w:tcBorders>
-          </w:tcPr>
-          <w:p>
-            <w:r>
-              <w:t>Sprite-background collision interrupt enable</w:t>
-            </w:r>
-          </w:p>
-        </w:tc>
-        <w:tc>
-          <w:tcPr>
-            <w:tcW w:w="1876" w:type="dxa"/>
+            <w:shd w:val="clear" w:color="auto" w:fill="DAEEF3" w:themeFill="accent5" w:themeFillTint="33"/>
+          </w:tcPr>
+          <w:p/>
+        </w:tc>
+        <w:tc>
+          <w:tcPr>
+            <w:tcW w:w="396" w:type="dxa"/>
             <w:tcBorders>
               <w:bottom w:val="single" w:sz="4" w:space="0" w:color="auto"/>
             </w:tcBorders>
+            <w:shd w:val="clear" w:color="auto" w:fill="DAEEF3" w:themeFill="accent5" w:themeFillTint="33"/>
           </w:tcPr>
           <w:p/>
         </w:tc>
@@ -3085,11 +3396,61 @@
         <w:tc>
           <w:tcPr>
             <w:tcW w:w="946" w:type="dxa"/>
+            <w:shd w:val="clear" w:color="auto" w:fill="auto"/>
+          </w:tcPr>
+          <w:p>
+            <w:r>
+              <w:t>3EC</w:t>
+            </w:r>
+          </w:p>
+        </w:tc>
+        <w:tc>
+          <w:tcPr>
+            <w:tcW w:w="1127" w:type="dxa"/>
+            <w:shd w:val="clear" w:color="auto" w:fill="auto"/>
+          </w:tcPr>
+          <w:p>
+            <w:r>
+              <w:t>[23:0]</w:t>
+            </w:r>
+          </w:p>
+        </w:tc>
+        <w:tc>
+          <w:tcPr>
+            <w:tcW w:w="3735" w:type="dxa"/>
+            <w:shd w:val="clear" w:color="auto" w:fill="auto"/>
+          </w:tcPr>
+          <w:p>
+            <w:r>
+              <w:t>Background color</w:t>
+            </w:r>
+          </w:p>
+        </w:tc>
+        <w:tc>
+          <w:tcPr>
+            <w:tcW w:w="3372" w:type="dxa"/>
+            <w:gridSpan w:val="2"/>
+            <w:shd w:val="clear" w:color="auto" w:fill="auto"/>
+          </w:tcPr>
+          <w:p/>
+        </w:tc>
+        <w:tc>
+          <w:tcPr>
+            <w:tcW w:w="396" w:type="dxa"/>
+            <w:shd w:val="clear" w:color="auto" w:fill="auto"/>
+          </w:tcPr>
+          <w:p/>
+        </w:tc>
+      </w:tr>
+      <w:tr>
+        <w:tc>
+          <w:tcPr>
+            <w:tcW w:w="946" w:type="dxa"/>
             <w:shd w:val="clear" w:color="auto" w:fill="DAEEF3" w:themeFill="accent5" w:themeFillTint="33"/>
           </w:tcPr>
           <w:p>
             <w:r>
-              <w:t>3D</w:t>
+              <w:t>3FC</w:t>
             </w:r>
           </w:p>
         </w:tc>
@@ -3100,7 +3461,7 @@
           </w:tcPr>
           <w:p>
             <w:r>
-              <w:t>[13:0]</w:t>
+              <w:t>[31:0]</w:t>
             </w:r>
           </w:p>
         </w:tc>
@@ -3111,179 +3472,27 @@
           </w:tcPr>
           <w:p>
             <w:r>
-              <w:t>Sprite-sprite collision</w:t>
-            </w:r>
-            <w:r>
-              <w:t xml:space="preserve"> record</w:t>
-            </w:r>
-          </w:p>
-        </w:tc>
-        <w:tc>
-          <w:tcPr>
-            <w:tcW w:w="1892" w:type="dxa"/>
+              <w:t>DMA address bits 63 to 32</w:t>
+            </w:r>
+            <w:bookmarkStart w:id="2" w:name="_GoBack"/>
+            <w:bookmarkEnd w:id="2"/>
+          </w:p>
+        </w:tc>
+        <w:tc>
+          <w:tcPr>
+            <w:tcW w:w="3372" w:type="dxa"/>
+            <w:gridSpan w:val="2"/>
             <w:shd w:val="clear" w:color="auto" w:fill="DAEEF3" w:themeFill="accent5" w:themeFillTint="33"/>
           </w:tcPr>
-          <w:p/>
-        </w:tc>
-        <w:tc>
-          <w:tcPr>
-            <w:tcW w:w="1876" w:type="dxa"/>
-            <w:shd w:val="clear" w:color="auto" w:fill="DAEEF3" w:themeFill="accent5" w:themeFillTint="33"/>
-          </w:tcPr>
-          <w:p/>
-        </w:tc>
-      </w:tr>
-      <w:tr>
-        <w:tc>
-          <w:tcPr>
-            <w:tcW w:w="946" w:type="dxa"/>
-            <w:shd w:val="clear" w:color="auto" w:fill="DAEEF3" w:themeFill="accent5" w:themeFillTint="33"/>
-          </w:tcPr>
-          <w:p/>
-        </w:tc>
-        <w:tc>
-          <w:tcPr>
-            <w:tcW w:w="1127" w:type="dxa"/>
-            <w:shd w:val="clear" w:color="auto" w:fill="DAEEF3" w:themeFill="accent5" w:themeFillTint="33"/>
-          </w:tcPr>
-          <w:p>
-            <w:r>
-              <w:t>[29:16]</w:t>
-            </w:r>
-          </w:p>
-        </w:tc>
-        <w:tc>
-          <w:tcPr>
-            <w:tcW w:w="3735" w:type="dxa"/>
-            <w:shd w:val="clear" w:color="auto" w:fill="DAEEF3" w:themeFill="accent5" w:themeFillTint="33"/>
-          </w:tcPr>
-          <w:p>
-            <w:r>
-              <w:t>Sprite-background collision</w:t>
-            </w:r>
-            <w:r>
-              <w:t xml:space="preserve"> record</w:t>
-            </w:r>
-          </w:p>
-        </w:tc>
-        <w:tc>
-          <w:tcPr>
-            <w:tcW w:w="1892" w:type="dxa"/>
-            <w:shd w:val="clear" w:color="auto" w:fill="DAEEF3" w:themeFill="accent5" w:themeFillTint="33"/>
-          </w:tcPr>
-          <w:p/>
-        </w:tc>
-        <w:tc>
-          <w:tcPr>
-            <w:tcW w:w="1876" w:type="dxa"/>
-            <w:shd w:val="clear" w:color="auto" w:fill="DAEEF3" w:themeFill="accent5" w:themeFillTint="33"/>
-          </w:tcPr>
-          <w:p/>
-        </w:tc>
-      </w:tr>
-      <w:tr>
-        <w:tc>
-          <w:tcPr>
-            <w:tcW w:w="946" w:type="dxa"/>
-            <w:tcBorders>
-              <w:bottom w:val="single" w:sz="4" w:space="0" w:color="auto"/>
-            </w:tcBorders>
-          </w:tcPr>
-          <w:p>
-            <w:r>
-              <w:t>3E</w:t>
-            </w:r>
-          </w:p>
-        </w:tc>
-        <w:tc>
-          <w:tcPr>
-            <w:tcW w:w="1127" w:type="dxa"/>
-            <w:tcBorders>
-              <w:bottom w:val="single" w:sz="4" w:space="0" w:color="auto"/>
-            </w:tcBorders>
-          </w:tcPr>
-          <w:p>
-            <w:r>
-              <w:t>[13:0]</w:t>
-            </w:r>
-          </w:p>
-        </w:tc>
-        <w:tc>
-          <w:tcPr>
-            <w:tcW w:w="3735" w:type="dxa"/>
-            <w:tcBorders>
-              <w:bottom w:val="single" w:sz="4" w:space="0" w:color="auto"/>
-            </w:tcBorders>
-          </w:tcPr>
-          <w:p>
-            <w:r>
-              <w:t>DMA triggers</w:t>
-            </w:r>
-          </w:p>
-        </w:tc>
-        <w:tc>
-          <w:tcPr>
-            <w:tcW w:w="1892" w:type="dxa"/>
-            <w:tcBorders>
-              <w:bottom w:val="single" w:sz="4" w:space="0" w:color="auto"/>
-            </w:tcBorders>
-          </w:tcPr>
-          <w:p/>
-        </w:tc>
-        <w:tc>
-          <w:tcPr>
-            <w:tcW w:w="1876" w:type="dxa"/>
-            <w:tcBorders>
-              <w:bottom w:val="single" w:sz="4" w:space="0" w:color="auto"/>
-            </w:tcBorders>
-          </w:tcPr>
-          <w:p/>
-        </w:tc>
-      </w:tr>
-      <w:tr>
-        <w:tc>
-          <w:tcPr>
-            <w:tcW w:w="946" w:type="dxa"/>
-            <w:shd w:val="clear" w:color="auto" w:fill="DAEEF3" w:themeFill="accent5" w:themeFillTint="33"/>
-          </w:tcPr>
-          <w:p>
-            <w:r>
-              <w:t>3F</w:t>
-            </w:r>
-          </w:p>
-        </w:tc>
-        <w:tc>
-          <w:tcPr>
-            <w:tcW w:w="1127" w:type="dxa"/>
-            <w:shd w:val="clear" w:color="auto" w:fill="DAEEF3" w:themeFill="accent5" w:themeFillTint="33"/>
-          </w:tcPr>
-          <w:p>
-            <w:r>
-              <w:t>[31:0]</w:t>
-            </w:r>
-          </w:p>
-        </w:tc>
-        <w:tc>
-          <w:tcPr>
-            <w:tcW w:w="3735" w:type="dxa"/>
-            <w:shd w:val="clear" w:color="auto" w:fill="DAEEF3" w:themeFill="accent5" w:themeFillTint="33"/>
-          </w:tcPr>
-          <w:p>
-            <w:r>
-              <w:t>DMA address bits 63 to 32</w:t>
-            </w:r>
-          </w:p>
-        </w:tc>
-        <w:tc>
-          <w:tcPr>
-            <w:tcW w:w="1892" w:type="dxa"/>
-            <w:shd w:val="clear" w:color="auto" w:fill="DAEEF3" w:themeFill="accent5" w:themeFillTint="33"/>
-          </w:tcPr>
-          <w:p/>
-        </w:tc>
-        <w:tc>
-          <w:tcPr>
-            <w:tcW w:w="1876" w:type="dxa"/>
+          <w:p>
+            <w:r>
+              <w:t>currently unimplemented</w:t>
+            </w:r>
+          </w:p>
+        </w:tc>
+        <w:tc>
+          <w:tcPr>
+            <w:tcW w:w="396" w:type="dxa"/>
             <w:shd w:val="clear" w:color="auto" w:fill="DAEEF3" w:themeFill="accent5" w:themeFillTint="33"/>
           </w:tcPr>
           <w:p/>
@@ -3310,25 +3519,25 @@
       <w:pPr>
         <w:pStyle w:val="Heading1"/>
       </w:pPr>
-      <w:bookmarkStart w:id="2" w:name="_Toc347577293"/>
-      <w:bookmarkStart w:id="3" w:name="_Toc325809365"/>
-      <w:bookmarkStart w:id="4" w:name="_Toc325809368"/>
+      <w:bookmarkStart w:id="3" w:name="_Toc419456356"/>
+      <w:bookmarkStart w:id="4" w:name="_Toc325809365"/>
+      <w:bookmarkStart w:id="5" w:name="_Toc325809368"/>
       <w:r>
         <w:lastRenderedPageBreak/>
         <w:t>Definitions</w:t>
       </w:r>
-      <w:bookmarkEnd w:id="2"/>
+      <w:bookmarkEnd w:id="3"/>
     </w:p>
     <w:p>
       <w:pPr>
         <w:pStyle w:val="Heading2"/>
       </w:pPr>
-      <w:bookmarkStart w:id="5" w:name="_Toc347577294"/>
+      <w:bookmarkStart w:id="6" w:name="_Toc419456357"/>
       <w:r>
         <w:t>Image Cache</w:t>
       </w:r>
-      <w:bookmarkEnd w:id="3"/>
-      <w:bookmarkEnd w:id="5"/>
+      <w:bookmarkEnd w:id="4"/>
+      <w:bookmarkEnd w:id="6"/>
     </w:p>
     <w:p>
       <w:r>
@@ -3336,17 +3545,32 @@
       </w:r>
       <w:proofErr w:type="gramStart"/>
       <w:r>
-        <w:t>2048 x 8</w:t>
+        <w:t>4096</w:t>
+      </w:r>
+      <w:r>
+        <w:t xml:space="preserve"> x 8</w:t>
       </w:r>
       <w:proofErr w:type="gramEnd"/>
       <w:r>
         <w:t xml:space="preserve"> </w:t>
       </w:r>
       <w:r>
-        <w:t xml:space="preserve">or 1024 x 16 </w:t>
-      </w:r>
-      <w:r>
-        <w:t xml:space="preserve">bits in width. The sprite image cache may be loaded directly under program control like any other memory, or it may be loaded automatically under DMA control. The sprite </w:t>
+        <w:t xml:space="preserve">or </w:t>
+      </w:r>
+      <w:r>
+        <w:t>2048</w:t>
+      </w:r>
+      <w:r>
+        <w:t xml:space="preserve"> x 16 </w:t>
+      </w:r>
+      <w:r>
+        <w:t xml:space="preserve">bits in width. The sprite image cache may be loaded directly under program control </w:t>
+      </w:r>
+      <w:r>
+        <w:t xml:space="preserve">(PIO) </w:t>
+      </w:r>
+      <w:r>
+        <w:t xml:space="preserve">like any other memory, or it may be loaded automatically under DMA control. The sprite </w:t>
       </w:r>
       <w:proofErr w:type="gramStart"/>
       <w:r>
@@ -3354,7 +3578,25 @@
       </w:r>
       <w:proofErr w:type="gramEnd"/>
       <w:r>
-        <w:t xml:space="preserve"> caches are exposed as a block of memory to the system at address $D8xxxx. Eight 2kB cache memories are combined into 16kB memory area.</w:t>
+        <w:t xml:space="preserve"> caches are exposed as a block of memory to the system at address $</w:t>
+      </w:r>
+      <w:r>
+        <w:t>FF</w:t>
+      </w:r>
+      <w:r>
+        <w:t xml:space="preserve">D8xxxx. Eight </w:t>
+      </w:r>
+      <w:r>
+        <w:t>4</w:t>
+      </w:r>
+      <w:r>
+        <w:t xml:space="preserve">kB cache memories are combined into </w:t>
+      </w:r>
+      <w:r>
+        <w:t>32</w:t>
+      </w:r>
+      <w:r>
+        <w:t>kB memory area.</w:t>
       </w:r>
     </w:p>
     <w:p/>
@@ -3362,11 +3604,11 @@
       <w:pPr>
         <w:pStyle w:val="Heading1"/>
       </w:pPr>
-      <w:bookmarkStart w:id="6" w:name="_Toc347577295"/>
+      <w:bookmarkStart w:id="7" w:name="_Toc419456358"/>
       <w:r>
         <w:t>Register Descriptions</w:t>
       </w:r>
-      <w:bookmarkEnd w:id="6"/>
+      <w:bookmarkEnd w:id="7"/>
     </w:p>
     <w:p>
       <w:pPr>
@@ -3376,7 +3618,7 @@
           <w:lang w:eastAsia="en-CA"/>
         </w:rPr>
       </w:pPr>
-      <w:bookmarkStart w:id="7" w:name="_Toc347577296"/>
+      <w:bookmarkStart w:id="8" w:name="_Toc419456359"/>
       <w:r>
         <w:rPr>
           <w:rFonts w:eastAsia="Times New Roman"/>
@@ -3384,8 +3626,8 @@
         </w:rPr>
         <w:t>Position Registers</w:t>
       </w:r>
-      <w:bookmarkEnd w:id="4"/>
-      <w:bookmarkEnd w:id="7"/>
+      <w:bookmarkEnd w:id="5"/>
+      <w:bookmarkEnd w:id="8"/>
     </w:p>
     <w:p>
       <w:pPr>
@@ -3445,11 +3687,11 @@
       <w:pPr>
         <w:pStyle w:val="Heading2"/>
       </w:pPr>
-      <w:bookmarkStart w:id="8" w:name="_Toc347577297"/>
+      <w:bookmarkStart w:id="9" w:name="_Toc419456360"/>
       <w:r>
         <w:t>Horizontal Position</w:t>
       </w:r>
-      <w:bookmarkEnd w:id="8"/>
+      <w:bookmarkEnd w:id="9"/>
     </w:p>
     <w:p>
       <w:r>
@@ -3460,11 +3702,11 @@
       <w:pPr>
         <w:pStyle w:val="Heading2"/>
       </w:pPr>
-      <w:bookmarkStart w:id="9" w:name="_Toc347577298"/>
+      <w:bookmarkStart w:id="10" w:name="_Toc419456361"/>
       <w:r>
         <w:t>Vertical Position</w:t>
       </w:r>
-      <w:bookmarkEnd w:id="9"/>
+      <w:bookmarkEnd w:id="10"/>
     </w:p>
     <w:p>
       <w:r>
@@ -3475,17 +3717,29 @@
       <w:pPr>
         <w:pStyle w:val="Heading2"/>
       </w:pPr>
-      <w:bookmarkStart w:id="10" w:name="_Toc325809367"/>
-      <w:bookmarkStart w:id="11" w:name="_Toc347577299"/>
+      <w:bookmarkStart w:id="11" w:name="_Toc325809367"/>
+      <w:bookmarkStart w:id="12" w:name="_Toc419456362"/>
       <w:r>
         <w:t>Pixel Size</w:t>
       </w:r>
-      <w:bookmarkEnd w:id="10"/>
       <w:bookmarkEnd w:id="11"/>
-    </w:p>
-    <w:p>
-      <w:r>
-        <w:t>The size of the pixels used to display the sprite may be controlled. Increasing the size of the pixels has the effect of increasing the size of the sprite. Sprites may be effectively 256 pixels in extent when the pixel size is increased to the maximum. Pixel size may be varied from one to four clock cycles or scan lines.</w:t>
+      <w:bookmarkEnd w:id="12"/>
+    </w:p>
+    <w:p>
+      <w:r>
+        <w:t xml:space="preserve">The size of the pixels used to display the sprite may be controlled. Increasing the size of the pixels has the effect of increasing the size of the sprite. Sprites may be effectively </w:t>
+      </w:r>
+      <w:r>
+        <w:t>4096</w:t>
+      </w:r>
+      <w:r>
+        <w:t xml:space="preserve"> pixels in extent when the pixel size is increased to the maximum. Pixel size may be varied from one to </w:t>
+      </w:r>
+      <w:r>
+        <w:t>sixteen</w:t>
+      </w:r>
+      <w:r>
+        <w:t xml:space="preserve"> clock cycles or scan lines.</w:t>
       </w:r>
     </w:p>
     <w:p/>
@@ -3493,15 +3747,21 @@
       <w:pPr>
         <w:pStyle w:val="Heading2"/>
       </w:pPr>
-      <w:bookmarkStart w:id="12" w:name="_Toc347577300"/>
+      <w:bookmarkStart w:id="13" w:name="_Toc419456363"/>
       <w:r>
         <w:t>Image Offset</w:t>
       </w:r>
-      <w:bookmarkEnd w:id="12"/>
-    </w:p>
-    <w:p>
-      <w:r>
-        <w:t>The sprite uses a block RAM as an image cache. The amount of RAM available per sprite is 2K</w:t>
+      <w:bookmarkEnd w:id="13"/>
+    </w:p>
+    <w:p>
+      <w:r>
+        <w:t xml:space="preserve">The sprite uses a block RAM as an image cache. The amount of RAM available per sprite is </w:t>
+      </w:r>
+      <w:r>
+        <w:t>4</w:t>
+      </w:r>
+      <w:r>
+        <w:t>K</w:t>
       </w:r>
       <w:r>
         <w:t>B</w:t>
@@ -3523,13 +3783,34 @@
       <w:proofErr w:type="spellEnd"/>
       <w:proofErr w:type="gramEnd"/>
       <w:r>
-        <w:t xml:space="preserve"> such that the product of the width and height is less than 2048</w:t>
-      </w:r>
-      <w:r>
-        <w:t xml:space="preserve"> for eight bit color or 1024 for sixteen bit color</w:t>
-      </w:r>
-      <w:r>
-        <w:t>. In this case the sprite image cache may hold multiple images. For example, if 16x16 sprites are used, eight separate images would be able to fit into a single image cache. Setting the sprite size to 8x8 would allow 32 different images to fit into the image cache. By cycling through the images different graphics effects can be created, For instance a rotating ball, or a flying bird.</w:t>
+        <w:t xml:space="preserve"> such that the product of the width and height is less than </w:t>
+      </w:r>
+      <w:r>
+        <w:t>4096</w:t>
+      </w:r>
+      <w:r>
+        <w:t xml:space="preserve"> for eight bit color or </w:t>
+      </w:r>
+      <w:r>
+        <w:t>2048</w:t>
+      </w:r>
+      <w:r>
+        <w:t xml:space="preserve"> for sixteen bit color</w:t>
+      </w:r>
+      <w:r>
+        <w:t xml:space="preserve">. In this case the sprite image cache may hold multiple images. For example, if 16x16 sprites are used, </w:t>
+      </w:r>
+      <w:r>
+        <w:t>sixteen</w:t>
+      </w:r>
+      <w:r>
+        <w:t xml:space="preserve"> separate images would be able to fit into a single image cache. Setting the sprite size to 8x8 would allow </w:t>
+      </w:r>
+      <w:r>
+        <w:t>64</w:t>
+      </w:r>
+      <w:r>
+        <w:t xml:space="preserve"> different images to fit into the image cache. By cycling through the images different graphics effects can be created, For instance a rotating ball, or a flying bird.</w:t>
       </w:r>
     </w:p>
     <w:p/>
@@ -3537,15 +3818,21 @@
       <w:pPr>
         <w:pStyle w:val="Heading2"/>
       </w:pPr>
-      <w:bookmarkStart w:id="13" w:name="_Toc347577301"/>
+      <w:bookmarkStart w:id="14" w:name="_Toc419456364"/>
       <w:r>
         <w:t>Transparent Color</w:t>
       </w:r>
-      <w:bookmarkEnd w:id="13"/>
-    </w:p>
-    <w:p>
-      <w:r>
-        <w:t>The transparent color register defines which of 256 colors are transparent. If the color of the sprite pixel is equal to the transparent color, then the image underneath the sprite is visible. This has the effect of making portions of the sprite “transparent”.</w:t>
+      <w:bookmarkEnd w:id="14"/>
+    </w:p>
+    <w:p>
+      <w:r>
+        <w:t>The transparent color register defines which of 256</w:t>
+      </w:r>
+      <w:r>
+        <w:t>/32k</w:t>
+      </w:r>
+      <w:r>
+        <w:t xml:space="preserve"> colors are transparent. If the color of the sprite pixel is equal to the transparent color, then the image underneath the sprite is visible. This has the effect of making portions of the sprite “transparent”.</w:t>
       </w:r>
     </w:p>
     <w:p/>
@@ -3553,11 +3840,11 @@
       <w:pPr>
         <w:pStyle w:val="Heading2"/>
       </w:pPr>
-      <w:bookmarkStart w:id="14" w:name="_Toc347577302"/>
+      <w:bookmarkStart w:id="15" w:name="_Toc419456365"/>
       <w:r>
         <w:t>Color Representation</w:t>
       </w:r>
-      <w:bookmarkEnd w:id="14"/>
+      <w:bookmarkEnd w:id="15"/>
     </w:p>
     <w:p>
       <w:pPr>
@@ -3571,11 +3858,11 @@
       <w:pPr>
         <w:pStyle w:val="Heading2"/>
       </w:pPr>
-      <w:bookmarkStart w:id="15" w:name="_Toc347577303"/>
+      <w:bookmarkStart w:id="16" w:name="_Toc419456366"/>
       <w:r>
         <w:t>Alpha Blending</w:t>
       </w:r>
-      <w:bookmarkEnd w:id="15"/>
+      <w:bookmarkEnd w:id="16"/>
     </w:p>
     <w:p>
       <w:r>
@@ -3585,7 +3872,13 @@
         <w:t>.</w:t>
       </w:r>
       <w:r>
-        <w:t xml:space="preserve"> The alpha blending is indicated by the most significant bit of the color.</w:t>
+        <w:t xml:space="preserve"> </w:t>
+      </w:r>
+      <w:r>
+        <w:t xml:space="preserve">The alpha blending factor may be used to create a shadow effect under the sprite. </w:t>
+      </w:r>
+      <w:r>
+        <w:t>The alpha blending is indicated by the most significant bit of the color.</w:t>
       </w:r>
       <w:r>
         <w:t xml:space="preserve"> If the MSB is set to a one, then the lower eight bits of the color represent an alpha blending factor. The alpha blending blends towards black or white. </w:t>
@@ -3644,26 +3937,38 @@
       <w:pPr>
         <w:pStyle w:val="Heading1"/>
       </w:pPr>
-      <w:bookmarkStart w:id="16" w:name="_Toc347577304"/>
+      <w:bookmarkStart w:id="17" w:name="_Toc419456367"/>
       <w:r>
         <w:lastRenderedPageBreak/>
         <w:t>DMA Access</w:t>
       </w:r>
-      <w:bookmarkEnd w:id="16"/>
+      <w:bookmarkEnd w:id="17"/>
     </w:p>
     <w:p>
       <w:pPr>
         <w:pStyle w:val="Heading2"/>
       </w:pPr>
-      <w:bookmarkStart w:id="17" w:name="_Toc347577305"/>
+      <w:bookmarkStart w:id="18" w:name="_Toc419456368"/>
       <w:r>
         <w:t>DMA address</w:t>
       </w:r>
-      <w:bookmarkEnd w:id="17"/>
-    </w:p>
-    <w:p>
-      <w:r>
-        <w:t>Sprite image caches may be loaded from memory using an internal DMA controller. The DMA address is formed from the global DMA address register coupled with the sprite DMA address register bits. The low order 11 bits of the DMA address are automatically generated by the DMA controller. The image memory must be aligned on a 2kB boundary.</w:t>
+      <w:bookmarkEnd w:id="18"/>
+    </w:p>
+    <w:p>
+      <w:r>
+        <w:t>Sprite image caches may be loaded from memory using an internal DMA controller. The DMA address is formed from the global DMA address register coupled with the sprite DMA address register bits. The low order 1</w:t>
+      </w:r>
+      <w:r>
+        <w:t>2</w:t>
+      </w:r>
+      <w:r>
+        <w:t xml:space="preserve"> bits of the DMA address are automatically generated by the DMA controller. The image memory must be aligned on a </w:t>
+      </w:r>
+      <w:r>
+        <w:t>4</w:t>
+      </w:r>
+      <w:r>
+        <w:t>kB boundary.</w:t>
       </w:r>
       <w:r>
         <w:t xml:space="preserve"> Note that a </w:t>
@@ -3672,24 +3977,27 @@
         <w:t>3</w:t>
       </w:r>
       <w:r>
-        <w:t>4 bit address is supported.</w:t>
+        <w:t>2</w:t>
+      </w:r>
+      <w:r>
+        <w:t xml:space="preserve"> bit address is supported.</w:t>
       </w:r>
       <w:r>
         <w:t xml:space="preserve"> All sprites images must be within the</w:t>
       </w:r>
       <w:r>
-        <w:t xml:space="preserve"> same 4GB memory range however.</w:t>
+        <w:t xml:space="preserve"> same 4GB memory range.</w:t>
       </w:r>
     </w:p>
     <w:p>
       <w:pPr>
         <w:pStyle w:val="Heading2"/>
       </w:pPr>
-      <w:bookmarkStart w:id="18" w:name="_Toc347577306"/>
+      <w:bookmarkStart w:id="19" w:name="_Toc419456369"/>
       <w:r>
         <w:t>DMA Trigger</w:t>
       </w:r>
-      <w:bookmarkEnd w:id="18"/>
+      <w:bookmarkEnd w:id="19"/>
     </w:p>
     <w:p>
       <w:r>
@@ -3700,15 +4008,18 @@
       <w:pPr>
         <w:pStyle w:val="Heading2"/>
       </w:pPr>
-      <w:bookmarkStart w:id="19" w:name="_Toc347577307"/>
+      <w:bookmarkStart w:id="20" w:name="_Toc419456370"/>
       <w:r>
         <w:t>DMA Operation</w:t>
       </w:r>
-      <w:bookmarkEnd w:id="19"/>
-    </w:p>
-    <w:p>
-      <w:r>
-        <w:t>The DMA controller uses 32 bit memory accesses to load the sprite image caches. Eight sets of sixty-four word burst accesses are required to load the cache. The DMA burst length is sixty-four words. If memory does not respond to a DMA request for more than 20 cycles, then the DMA controller will move onto the next address.</w:t>
+      <w:bookmarkEnd w:id="20"/>
+    </w:p>
+    <w:p>
+      <w:r>
+        <w:t>The DMA controller uses 32 bit memory accesses t</w:t>
+      </w:r>
+      <w:r>
+        <w:t>o load the sprite image caches. 1024, 32 bit memory accesses are required to load each sprite memory.</w:t>
       </w:r>
     </w:p>
     <w:p/>
@@ -3716,11 +4027,11 @@
       <w:pPr>
         <w:pStyle w:val="Heading1"/>
       </w:pPr>
-      <w:bookmarkStart w:id="20" w:name="_Toc347577308"/>
+      <w:bookmarkStart w:id="21" w:name="_Toc419456371"/>
       <w:r>
         <w:t>Programmed Access</w:t>
       </w:r>
-      <w:bookmarkEnd w:id="20"/>
+      <w:bookmarkEnd w:id="21"/>
     </w:p>
     <w:p>
       <w:r>
@@ -3728,11 +4039,29 @@
       </w:r>
       <w:proofErr w:type="gramStart"/>
       <w:r>
-        <w:t>The image caches look like normal memory mapped into the I.O address range of $D8xxxx.</w:t>
+        <w:t>The image caches look like normal memory mapped into the I.O address range of $</w:t>
+      </w:r>
+      <w:r>
+        <w:t>FF</w:t>
+      </w:r>
+      <w:r>
+        <w:t>D8</w:t>
+      </w:r>
+      <w:r>
+        <w:t>0000 to $FFD9FFFF</w:t>
+      </w:r>
+      <w:r>
+        <w:t>.</w:t>
       </w:r>
       <w:proofErr w:type="gramEnd"/>
       <w:r>
-        <w:t xml:space="preserve"> Each images cache is 2K</w:t>
+        <w:t xml:space="preserve"> Each images cache is </w:t>
+      </w:r>
+      <w:r>
+        <w:t>4</w:t>
+      </w:r>
+      <w:r>
+        <w:t>K</w:t>
       </w:r>
       <w:r>
         <w:t>B</w:t>
@@ -3761,22 +4090,22 @@
       <w:pPr>
         <w:pStyle w:val="Heading1"/>
       </w:pPr>
-      <w:bookmarkStart w:id="21" w:name="_Toc347577309"/>
+      <w:bookmarkStart w:id="22" w:name="_Toc419456372"/>
       <w:r>
         <w:lastRenderedPageBreak/>
         <w:t>Global Registers</w:t>
       </w:r>
-      <w:bookmarkEnd w:id="21"/>
+      <w:bookmarkEnd w:id="22"/>
     </w:p>
     <w:p>
       <w:pPr>
         <w:pStyle w:val="Heading2"/>
       </w:pPr>
-      <w:bookmarkStart w:id="22" w:name="_Toc347577310"/>
+      <w:bookmarkStart w:id="23" w:name="_Toc419456373"/>
       <w:r>
         <w:t>Back Ground Color</w:t>
       </w:r>
-      <w:bookmarkEnd w:id="22"/>
+      <w:bookmarkEnd w:id="23"/>
     </w:p>
     <w:p>
       <w:r>
@@ -3787,11 +4116,11 @@
       <w:pPr>
         <w:pStyle w:val="Heading2"/>
       </w:pPr>
-      <w:bookmarkStart w:id="23" w:name="_Toc347577311"/>
+      <w:bookmarkStart w:id="24" w:name="_Toc419456374"/>
       <w:r>
         <w:t>Sprite Enable</w:t>
       </w:r>
-      <w:bookmarkEnd w:id="23"/>
+      <w:bookmarkEnd w:id="24"/>
     </w:p>
     <w:p>
       <w:r>
@@ -3810,11 +4139,11 @@
       <w:pPr>
         <w:pStyle w:val="Heading2"/>
       </w:pPr>
-      <w:bookmarkStart w:id="24" w:name="_Toc347577312"/>
+      <w:bookmarkStart w:id="25" w:name="_Toc419456375"/>
       <w:r>
         <w:t>Sprite Interrupt Enable</w:t>
       </w:r>
-      <w:bookmarkEnd w:id="24"/>
+      <w:bookmarkEnd w:id="25"/>
     </w:p>
     <w:p>
       <w:proofErr w:type="gramStart"/>
@@ -3831,8 +4160,8 @@
           <w:lang w:eastAsia="en-CA"/>
         </w:rPr>
       </w:pPr>
-      <w:bookmarkStart w:id="25" w:name="_Toc325809369"/>
-      <w:bookmarkStart w:id="26" w:name="_Toc347577313"/>
+      <w:bookmarkStart w:id="26" w:name="_Toc325809369"/>
+      <w:bookmarkStart w:id="27" w:name="_Toc419456376"/>
       <w:r>
         <w:rPr>
           <w:rFonts w:eastAsia="Times New Roman"/>
@@ -3840,8 +4169,8 @@
         </w:rPr>
         <w:t>Sprite Collisions</w:t>
       </w:r>
-      <w:bookmarkEnd w:id="25"/>
       <w:bookmarkEnd w:id="26"/>
+      <w:bookmarkEnd w:id="27"/>
     </w:p>
     <w:p>
       <w:pPr>
@@ -3902,8 +4231,8 @@
           <w:lang w:eastAsia="en-CA"/>
         </w:rPr>
       </w:pPr>
-      <w:bookmarkStart w:id="27" w:name="_Toc325809370"/>
-      <w:bookmarkStart w:id="28" w:name="_Toc347577314"/>
+      <w:bookmarkStart w:id="28" w:name="_Toc325809370"/>
+      <w:bookmarkStart w:id="29" w:name="_Toc419456377"/>
       <w:r>
         <w:rPr>
           <w:rFonts w:eastAsia="Times New Roman"/>
@@ -3911,8 +4240,8 @@
         </w:rPr>
         <w:t>Background Collision</w:t>
       </w:r>
-      <w:bookmarkEnd w:id="27"/>
       <w:bookmarkEnd w:id="28"/>
+      <w:bookmarkEnd w:id="29"/>
     </w:p>
     <w:p>
       <w:pPr>
@@ -3938,11 +4267,11 @@
       <w:pPr>
         <w:pStyle w:val="Heading2"/>
       </w:pPr>
-      <w:bookmarkStart w:id="29" w:name="_Toc347577315"/>
+      <w:bookmarkStart w:id="30" w:name="_Toc419456378"/>
       <w:r>
         <w:t>Sprite-Sprite Collision</w:t>
       </w:r>
-      <w:bookmarkEnd w:id="29"/>
+      <w:bookmarkEnd w:id="30"/>
     </w:p>
     <w:p>
       <w:r>
@@ -3961,7 +4290,7 @@
           <w:rStyle w:val="Heading1Char"/>
         </w:rPr>
       </w:pPr>
-      <w:bookmarkStart w:id="30" w:name="_Toc347577316"/>
+      <w:bookmarkStart w:id="31" w:name="_Toc419456379"/>
       <w:r>
         <w:rPr>
           <w:rStyle w:val="Heading1Char"/>
@@ -3969,7 +4298,7 @@
         <w:lastRenderedPageBreak/>
         <w:t>Clocks</w:t>
       </w:r>
-      <w:bookmarkEnd w:id="30"/>
+      <w:bookmarkEnd w:id="31"/>
     </w:p>
     <w:p>
       <w:r>
@@ -3980,11 +4309,11 @@
       <w:pPr>
         <w:pStyle w:val="Heading1"/>
       </w:pPr>
-      <w:bookmarkStart w:id="31" w:name="_Toc347577317"/>
+      <w:bookmarkStart w:id="32" w:name="_Toc419456380"/>
       <w:r>
         <w:t>Ports</w:t>
       </w:r>
-      <w:bookmarkEnd w:id="31"/>
+      <w:bookmarkEnd w:id="32"/>
     </w:p>
     <w:tbl>
       <w:tblPr>
@@ -4105,6 +4434,9 @@
           </w:tcPr>
           <w:p>
             <w:r>
+              <w:t xml:space="preserve">(slave) </w:t>
+            </w:r>
+            <w:r>
               <w:t>Bus clock</w:t>
             </w:r>
           </w:p>
@@ -4337,8 +4669,6 @@
             <w:r>
               <w:t>3</w:t>
             </w:r>
-            <w:bookmarkStart w:id="32" w:name="_GoBack"/>
-            <w:bookmarkEnd w:id="32"/>
             <w:r>
               <w:t>4</w:t>
             </w:r>
@@ -4543,6 +4873,9 @@
             <w:r>
               <w:t>This signal indicates that burst access is taking place</w:t>
             </w:r>
+            <w:r>
+              <w:t>. currently only normal cycles (000) are supported</w:t>
+            </w:r>
           </w:p>
         </w:tc>
         <w:tc>
@@ -4822,7 +5155,7 @@
               <w:t>3</w:t>
             </w:r>
             <w:r>
-              <w:t>4</w:t>
+              <w:t>2</w:t>
             </w:r>
           </w:p>
         </w:tc>
@@ -5095,13 +5428,14 @@
             <w:tcW w:w="5472" w:type="dxa"/>
           </w:tcPr>
           <w:p>
-            <w:proofErr w:type="spellStart"/>
-            <w:r>
-              <w:t>Blaking</w:t>
-            </w:r>
-            <w:proofErr w:type="spellEnd"/>
-            <w:r>
-              <w:t xml:space="preserve"> signal input to the core</w:t>
+            <w:r>
+              <w:t>Bla</w:t>
+            </w:r>
+            <w:r>
+              <w:t>n</w:t>
+            </w:r>
+            <w:r>
+              <w:t>king signal input to the core</w:t>
             </w:r>
           </w:p>
         </w:tc>
@@ -5295,7 +5629,7 @@
       <w:pPr>
         <w:pStyle w:val="Heading1"/>
       </w:pPr>
-      <w:bookmarkStart w:id="33" w:name="_Toc347577318"/>
+      <w:bookmarkStart w:id="33" w:name="_Toc419456381"/>
       <w:r>
         <w:lastRenderedPageBreak/>
         <w:t>Parameters</w:t>
@@ -5312,7 +5646,16 @@
       <w:proofErr w:type="spellEnd"/>
       <w:proofErr w:type="gramEnd"/>
       <w:r>
-        <w:t xml:space="preserve"> – controls the number of sprites, values 1,2,4,6,8, or 14</w:t>
+        <w:t xml:space="preserve"> – controls the number of sprites, values 1,2,4,6,8</w:t>
+      </w:r>
+      <w:r>
+        <w:t>,</w:t>
+      </w:r>
+      <w:r>
+        <w:t xml:space="preserve"> 14</w:t>
+      </w:r>
+      <w:r>
+        <w:t>, or 32</w:t>
       </w:r>
     </w:p>
     <w:p>
@@ -5335,7 +5678,7 @@
         <w:pStyle w:val="Heading1"/>
       </w:pPr>
       <w:bookmarkStart w:id="34" w:name="_Toc325809374"/>
-      <w:bookmarkStart w:id="35" w:name="_Toc347577319"/>
+      <w:bookmarkStart w:id="35" w:name="_Toc419456382"/>
       <w:bookmarkStart w:id="36" w:name="_Toc325928239"/>
       <w:r>
         <w:lastRenderedPageBreak/>
@@ -5547,7 +5890,7 @@
       <w:pPr>
         <w:pStyle w:val="Heading1"/>
       </w:pPr>
-      <w:bookmarkStart w:id="37" w:name="_Toc347577320"/>
+      <w:bookmarkStart w:id="37" w:name="_Toc419456383"/>
       <w:r>
         <w:rPr>
           <w:rFonts w:ascii="Arial" w:hAnsi="Arial" w:cs="Arial"/>
@@ -6502,7 +6845,7 @@
           <w:rPr>
             <w:noProof/>
           </w:rPr>
-          <w:t>1</w:t>
+          <w:t>3</w:t>
         </w:r>
         <w:r>
           <w:rPr>
@@ -6810,7 +7153,6 @@
       <w:spacing w:after="0" w:line="240" w:lineRule="auto"/>
     </w:pPr>
     <w:tblPr>
-      <w:tblInd w:w="0" w:type="dxa"/>
       <w:tblBorders>
         <w:top w:val="single" w:sz="4" w:space="0" w:color="auto"/>
         <w:left w:val="single" w:sz="4" w:space="0" w:color="auto"/>
@@ -6819,12 +7161,6 @@
         <w:insideH w:val="single" w:sz="4" w:space="0" w:color="auto"/>
         <w:insideV w:val="single" w:sz="4" w:space="0" w:color="auto"/>
       </w:tblBorders>
-      <w:tblCellMar>
-        <w:top w:w="0" w:type="dxa"/>
-        <w:left w:w="108" w:type="dxa"/>
-        <w:bottom w:w="0" w:type="dxa"/>
-        <w:right w:w="108" w:type="dxa"/>
-      </w:tblCellMar>
     </w:tblPr>
   </w:style>
   <w:style w:type="character" w:customStyle="1" w:styleId="Heading1Char">
@@ -7303,7 +7639,6 @@
       <w:spacing w:after="0" w:line="240" w:lineRule="auto"/>
     </w:pPr>
     <w:tblPr>
-      <w:tblInd w:w="0" w:type="dxa"/>
       <w:tblBorders>
         <w:top w:val="single" w:sz="4" w:space="0" w:color="auto"/>
         <w:left w:val="single" w:sz="4" w:space="0" w:color="auto"/>
@@ -7312,12 +7647,6 @@
         <w:insideH w:val="single" w:sz="4" w:space="0" w:color="auto"/>
         <w:insideV w:val="single" w:sz="4" w:space="0" w:color="auto"/>
       </w:tblBorders>
-      <w:tblCellMar>
-        <w:top w:w="0" w:type="dxa"/>
-        <w:left w:w="108" w:type="dxa"/>
-        <w:bottom w:w="0" w:type="dxa"/>
-        <w:right w:w="108" w:type="dxa"/>
-      </w:tblCellMar>
     </w:tblPr>
   </w:style>
   <w:style w:type="character" w:customStyle="1" w:styleId="Heading1Char">
@@ -7822,7 +8151,7 @@
 </file>
 
 <file path=customXml/itemProps1.xml><?xml version="1.0" encoding="utf-8"?>
-<ds:datastoreItem xmlns:ds="http://schemas.openxmlformats.org/officeDocument/2006/customXml" ds:itemID="{5FC04419-CF19-4CD0-B100-9CC1B72EF2EE}">
+<ds:datastoreItem xmlns:ds="http://schemas.openxmlformats.org/officeDocument/2006/customXml" ds:itemID="{C11AC659-20B5-4C6B-88C4-FB5D2FD77497}">
   <ds:schemaRefs>
     <ds:schemaRef ds:uri="http://schemas.openxmlformats.org/officeDocument/2006/bibliography"/>
   </ds:schemaRefs>

</xml_diff>